<commit_message>
added previous reports to Reports/; added some of the general descriptions to Report 3, will finish off tomorrow
</commit_message>
<xml_diff>
--- a/Reports/ECE-298-Production-Model-Design-Report_edited.docx
+++ b/Reports/ECE-298-Production-Model-Design-Report_edited.docx
@@ -406,7 +406,7 @@
               <w:cnfStyle w:val="000000100000" w:firstRow="0" w:lastRow="0" w:firstColumn="0" w:lastColumn="0" w:oddVBand="0" w:evenVBand="0" w:oddHBand="1" w:evenHBand="0" w:firstRowFirstColumn="0" w:firstRowLastColumn="0" w:lastRowFirstColumn="0" w:lastRowLastColumn="0"/>
             </w:pPr>
             <w:r>
-              <w:t xml:space="preserve">Robert Daniel </w:t>
+              <w:t xml:space="preserve">Robert </w:t>
             </w:r>
             <w:proofErr w:type="spellStart"/>
             <w:r>
@@ -488,291 +488,383 @@
     </w:tbl>
     <w:p>
       <w:pPr>
-        <w:pStyle w:val="Instructions"/>
-      </w:pPr>
-      <w:r>
-        <w:t>[Below is an example of a fictional project. Replace the text with your own</w:t>
-      </w:r>
-      <w:r>
-        <w:t>.</w:t>
-      </w:r>
-      <w:r>
-        <w:t>]</w:t>
+        <w:pStyle w:val="Heading1"/>
+      </w:pPr>
+      <w:r>
+        <w:t xml:space="preserve">Design </w:t>
+      </w:r>
+      <w:r>
+        <w:t>Overview</w:t>
       </w:r>
     </w:p>
     <w:p>
       <w:pPr>
-        <w:pStyle w:val="Heading1"/>
-      </w:pPr>
-      <w:r>
-        <w:t xml:space="preserve">Design </w:t>
-      </w:r>
-      <w:r>
-        <w:t>Overview</w:t>
+        <w:pStyle w:val="Heading2"/>
+      </w:pPr>
+      <w:r>
+        <w:t>Problem Statement</w:t>
       </w:r>
     </w:p>
     <w:p>
-      <w:pPr>
-        <w:pStyle w:val="Heading2"/>
-      </w:pPr>
-      <w:r>
-        <w:t>Problem Statement</w:t>
+      <w:r>
+        <w:t>F</w:t>
+      </w:r>
+      <w:r>
+        <w:t xml:space="preserve">or people without a green thumb, growing plants can sometimes be a daunting task. It can be difficult to know how much water a plant needs, or even determine if the growing environment is too hot/cold. Design a solution to this problem that </w:t>
+      </w:r>
+      <w:r>
+        <w:t xml:space="preserve">automates the irrigation and ventilation </w:t>
+      </w:r>
+      <w:r>
+        <w:t>of two growing zones. The solution should be able to activate fans, LEDs, and sprinkler actuators depending on changing growing conditions</w:t>
+      </w:r>
+      <w:r>
+        <w:t>.</w:t>
       </w:r>
     </w:p>
     <w:p>
       <w:pPr>
-        <w:pStyle w:val="Instructions"/>
-      </w:pPr>
-      <w:r>
-        <w:t>[Paste the problem description that you chose to pursue from the provided list of problems</w:t>
-      </w:r>
-      <w:r>
-        <w:t>.</w:t>
-      </w:r>
-      <w:r>
-        <w:t xml:space="preserve"> You can</w:t>
-      </w:r>
-      <w:r>
-        <w:t xml:space="preserve"> edit it as you see fit.</w:t>
-      </w:r>
-      <w:r>
-        <w:t>]</w:t>
+        <w:pStyle w:val="Heading2"/>
+      </w:pPr>
+      <w:r>
+        <w:t>Design Scope</w:t>
       </w:r>
     </w:p>
     <w:p>
       <w:r>
-        <w:t xml:space="preserve">Autistic children sometime have trouble getting the attention of their parents and caregivers, especially those with verbal impediments. Conversely, parents and caregivers are often worried about leaving their autistic child unattended for fear that they will not know when the child needs their attention. Design a solution to this problem that includes at least </w:t>
-      </w:r>
-      <w:r>
-        <w:t>one</w:t>
+        <w:t>This project solves the problem by implementing a centralized unit for monitoring two growing zones. The system also automatically activates</w:t>
       </w:r>
       <w:r>
         <w:t xml:space="preserve"> </w:t>
       </w:r>
       <w:r>
-        <w:t>sensor and two indicators</w:t>
-      </w:r>
-      <w:r>
-        <w:t>.</w:t>
+        <w:t xml:space="preserve">irrigation </w:t>
+      </w:r>
+      <w:r>
+        <w:t xml:space="preserve">and </w:t>
+      </w:r>
+      <w:r>
+        <w:t>ventilation by constantly monitoring the conditions in the zones.</w:t>
+      </w:r>
+      <w:r>
+        <w:t xml:space="preserve"> The solution consists of a simple display and one button that can be used to monitor the state of each of the zones, connected to a computer that can be used to change the thresholds for irrigation/ventilation activation.</w:t>
       </w:r>
     </w:p>
     <w:p>
-      <w:pPr>
-        <w:pStyle w:val="Heading2"/>
-      </w:pPr>
-      <w:r>
-        <w:t>Design Scope</w:t>
+      <w:r>
+        <w:t xml:space="preserve">It </w:t>
+      </w:r>
+      <w:r>
+        <w:t>was</w:t>
+      </w:r>
+      <w:r>
+        <w:t xml:space="preserve"> assumed that the </w:t>
+      </w:r>
+      <w:r>
+        <w:t>user will have knowledge of the ideal growing conditions for each of the zones. As well as that they would be able to push a button and use a computer.</w:t>
       </w:r>
     </w:p>
     <w:p>
       <w:pPr>
-        <w:rPr>
-          <w:i/>
-        </w:rPr>
-      </w:pPr>
-      <w:r>
-        <w:rPr>
-          <w:i/>
-        </w:rPr>
-        <w:t>[Describe, at a high level, how you solve</w:t>
-      </w:r>
-      <w:r>
-        <w:rPr>
-          <w:i/>
-        </w:rPr>
-        <w:t>d</w:t>
-      </w:r>
-      <w:r>
-        <w:rPr>
-          <w:i/>
-        </w:rPr>
-        <w:t xml:space="preserve"> the problem within the scope of </w:t>
-      </w:r>
-      <w:r>
-        <w:rPr>
-          <w:i/>
-        </w:rPr>
-        <w:t>the course</w:t>
-      </w:r>
-      <w:r>
-        <w:rPr>
-          <w:i/>
-        </w:rPr>
-        <w:t>.</w:t>
-      </w:r>
-      <w:r>
-        <w:rPr>
-          <w:i/>
-        </w:rPr>
-        <w:t>]</w:t>
-      </w:r>
+        <w:pStyle w:val="Heading2"/>
+      </w:pPr>
     </w:p>
     <w:p>
-      <w:r>
-        <w:t>This project solve</w:t>
-      </w:r>
-      <w:r>
-        <w:t>s</w:t>
-      </w:r>
-      <w:r>
-        <w:t xml:space="preserve"> the problem by giving autistic children a non-verbal means of acquiring their parents’ attention. The solution consist</w:t>
-      </w:r>
-      <w:r>
-        <w:t>s</w:t>
-      </w:r>
-      <w:r>
-        <w:t xml:space="preserve"> of an ergonomic enclosure with a limited set of buttons that cause their parents’ and caregivers’ smartphones to notify them that the child needs attention.</w:t>
-      </w:r>
+      <w:pPr>
+        <w:pStyle w:val="Heading2"/>
+      </w:pPr>
     </w:p>
     <w:p>
       <w:pPr>
-        <w:rPr>
-          <w:i/>
-        </w:rPr>
-      </w:pPr>
-      <w:r>
-        <w:rPr>
-          <w:i/>
-        </w:rPr>
-        <w:t>[State any assumptions that appropriately limit the scope of the project</w:t>
-      </w:r>
-      <w:r>
-        <w:rPr>
-          <w:i/>
-        </w:rPr>
-        <w:t>.</w:t>
-      </w:r>
-      <w:r>
-        <w:rPr>
-          <w:i/>
-        </w:rPr>
-        <w:t>]</w:t>
+        <w:pStyle w:val="Heading2"/>
+      </w:pPr>
+    </w:p>
+    <w:p/>
+    <w:p>
+      <w:pPr>
+        <w:pStyle w:val="Heading2"/>
+      </w:pPr>
+      <w:r>
+        <w:lastRenderedPageBreak/>
+        <w:t xml:space="preserve">Project Design </w:t>
+      </w:r>
+      <w:r>
+        <w:t>Requirements</w:t>
       </w:r>
     </w:p>
     <w:p>
-      <w:r>
-        <w:t xml:space="preserve">It </w:t>
-      </w:r>
-      <w:r>
-        <w:t>was</w:t>
-      </w:r>
-      <w:r>
-        <w:t xml:space="preserve"> assumed that the device </w:t>
-      </w:r>
-      <w:r>
-        <w:t>will</w:t>
-      </w:r>
-      <w:r>
-        <w:t xml:space="preserve"> operate in a home with reliable Wi-Fi, that the child is at least three years old, and that the child can hold objects.</w:t>
+      <w:pPr>
+        <w:pStyle w:val="Instructions"/>
+      </w:pPr>
+      <w:r>
+        <w:t>[</w:t>
+      </w:r>
+      <w:r>
+        <w:t>Paste</w:t>
+      </w:r>
+      <w:r>
+        <w:t xml:space="preserve"> the requirements that you </w:t>
+      </w:r>
+      <w:r>
+        <w:t xml:space="preserve">developed and modified </w:t>
+      </w:r>
+      <w:r>
+        <w:t xml:space="preserve">from your </w:t>
+      </w:r>
+      <w:r>
+        <w:t>Feasibility Model Design</w:t>
+      </w:r>
+      <w:r>
+        <w:t xml:space="preserve"> document</w:t>
+      </w:r>
+      <w:r>
+        <w:t>.</w:t>
+      </w:r>
+      <w:r>
+        <w:t>]</w:t>
       </w:r>
     </w:p>
     <w:p>
       <w:pPr>
-        <w:pStyle w:val="Heading2"/>
-      </w:pPr>
-      <w:r>
-        <w:t xml:space="preserve">Project Design </w:t>
-      </w:r>
-      <w:r>
-        <w:t>Requirements</w:t>
+        <w:pStyle w:val="NormalWeb"/>
+        <w:numPr>
+          <w:ilvl w:val="0"/>
+          <w:numId w:val="18"/>
+        </w:numPr>
+        <w:spacing w:before="0" w:beforeAutospacing="0" w:after="0" w:afterAutospacing="0"/>
+        <w:jc w:val="both"/>
+        <w:textAlignment w:val="baseline"/>
+        <w:rPr>
+          <w:rFonts w:asciiTheme="minorHAnsi" w:hAnsiTheme="minorHAnsi" w:cstheme="minorHAnsi"/>
+          <w:color w:val="000000"/>
+          <w:sz w:val="22"/>
+          <w:szCs w:val="22"/>
+        </w:rPr>
+      </w:pPr>
+      <w:r>
+        <w:rPr>
+          <w:rFonts w:asciiTheme="minorHAnsi" w:hAnsiTheme="minorHAnsi" w:cstheme="minorHAnsi"/>
+          <w:color w:val="000000"/>
+          <w:sz w:val="22"/>
+          <w:szCs w:val="22"/>
+        </w:rPr>
+        <w:t>Must determine temperature </w:t>
+      </w:r>
+      <w:r>
+        <w:rPr>
+          <w:rFonts w:asciiTheme="minorHAnsi" w:hAnsiTheme="minorHAnsi" w:cstheme="minorHAnsi"/>
+          <w:color w:val="000000"/>
+          <w:sz w:val="22"/>
+          <w:szCs w:val="22"/>
+        </w:rPr>
+        <w:t>of each growing zone and display them on LCD</w:t>
       </w:r>
     </w:p>
     <w:p>
       <w:pPr>
-        <w:pStyle w:val="Instructions"/>
-      </w:pPr>
-      <w:r>
-        <w:t>[</w:t>
-      </w:r>
-      <w:r>
-        <w:t>Paste</w:t>
-      </w:r>
-      <w:r>
-        <w:t xml:space="preserve"> the requirements that you </w:t>
-      </w:r>
-      <w:r>
-        <w:t xml:space="preserve">developed and modified </w:t>
-      </w:r>
-      <w:r>
-        <w:t xml:space="preserve">from your </w:t>
-      </w:r>
-      <w:r>
-        <w:t>Feasibility Model Design</w:t>
-      </w:r>
-      <w:r>
-        <w:t xml:space="preserve"> document</w:t>
-      </w:r>
-      <w:r>
-        <w:t>.</w:t>
-      </w:r>
-      <w:r>
-        <w:t>]</w:t>
+        <w:pStyle w:val="NormalWeb"/>
+        <w:numPr>
+          <w:ilvl w:val="0"/>
+          <w:numId w:val="18"/>
+        </w:numPr>
+        <w:spacing w:before="0" w:beforeAutospacing="0" w:after="0" w:afterAutospacing="0"/>
+        <w:jc w:val="both"/>
+        <w:textAlignment w:val="baseline"/>
+        <w:rPr>
+          <w:rFonts w:asciiTheme="minorHAnsi" w:hAnsiTheme="minorHAnsi" w:cstheme="minorHAnsi"/>
+          <w:color w:val="000000"/>
+          <w:sz w:val="22"/>
+          <w:szCs w:val="22"/>
+        </w:rPr>
+      </w:pPr>
+      <w:r>
+        <w:rPr>
+          <w:rFonts w:asciiTheme="minorHAnsi" w:hAnsiTheme="minorHAnsi" w:cstheme="minorHAnsi"/>
+          <w:color w:val="000000"/>
+          <w:sz w:val="22"/>
+          <w:szCs w:val="22"/>
+        </w:rPr>
+        <w:t>Must determine soil moisture </w:t>
+      </w:r>
+      <w:r>
+        <w:rPr>
+          <w:rFonts w:asciiTheme="minorHAnsi" w:hAnsiTheme="minorHAnsi" w:cstheme="minorHAnsi"/>
+          <w:color w:val="000000"/>
+          <w:sz w:val="22"/>
+          <w:szCs w:val="22"/>
+        </w:rPr>
+        <w:t>of each growing zone and display them on LCD</w:t>
       </w:r>
     </w:p>
     <w:p>
       <w:pPr>
-        <w:pStyle w:val="ListParagraph"/>
+        <w:pStyle w:val="NormalWeb"/>
         <w:numPr>
           <w:ilvl w:val="0"/>
-          <w:numId w:val="16"/>
+          <w:numId w:val="18"/>
         </w:numPr>
-        <w:jc w:val="left"/>
-      </w:pPr>
-      <w:r>
-        <w:lastRenderedPageBreak/>
-        <w:t>The device must not be prone to accidentally turning it off</w:t>
+        <w:spacing w:before="0" w:beforeAutospacing="0" w:after="0" w:afterAutospacing="0"/>
+        <w:jc w:val="both"/>
+        <w:textAlignment w:val="baseline"/>
+        <w:rPr>
+          <w:rFonts w:asciiTheme="minorHAnsi" w:hAnsiTheme="minorHAnsi" w:cstheme="minorHAnsi"/>
+          <w:color w:val="000000"/>
+          <w:sz w:val="22"/>
+          <w:szCs w:val="22"/>
+        </w:rPr>
+      </w:pPr>
+      <w:r>
+        <w:rPr>
+          <w:rFonts w:asciiTheme="minorHAnsi" w:hAnsiTheme="minorHAnsi" w:cstheme="minorHAnsi"/>
+          <w:color w:val="000000"/>
+          <w:sz w:val="22"/>
+          <w:szCs w:val="22"/>
+        </w:rPr>
+        <w:t>Must distinguish daytime vs nighttime</w:t>
+      </w:r>
+      <w:r>
+        <w:rPr>
+          <w:rFonts w:asciiTheme="minorHAnsi" w:hAnsiTheme="minorHAnsi" w:cstheme="minorHAnsi"/>
+          <w:color w:val="000000"/>
+          <w:sz w:val="22"/>
+          <w:szCs w:val="22"/>
+        </w:rPr>
+        <w:t xml:space="preserve"> using a photoresist</w:t>
       </w:r>
     </w:p>
     <w:p>
       <w:pPr>
-        <w:pStyle w:val="ListParagraph"/>
+        <w:pStyle w:val="NormalWeb"/>
         <w:numPr>
           <w:ilvl w:val="0"/>
-          <w:numId w:val="16"/>
+          <w:numId w:val="18"/>
         </w:numPr>
-        <w:jc w:val="left"/>
-      </w:pPr>
-      <w:r>
-        <w:t>The battery must last at least one month while on</w:t>
+        <w:spacing w:before="0" w:beforeAutospacing="0" w:after="0" w:afterAutospacing="0"/>
+        <w:jc w:val="both"/>
+        <w:textAlignment w:val="baseline"/>
+        <w:rPr>
+          <w:rFonts w:asciiTheme="minorHAnsi" w:hAnsiTheme="minorHAnsi" w:cstheme="minorHAnsi"/>
+          <w:color w:val="000000"/>
+          <w:sz w:val="22"/>
+          <w:szCs w:val="22"/>
+        </w:rPr>
+      </w:pPr>
+      <w:r>
+        <w:rPr>
+          <w:rFonts w:asciiTheme="minorHAnsi" w:hAnsiTheme="minorHAnsi" w:cstheme="minorHAnsi"/>
+          <w:color w:val="000000"/>
+          <w:sz w:val="22"/>
+          <w:szCs w:val="22"/>
+        </w:rPr>
+        <w:t xml:space="preserve">Must be able to drive motors based on </w:t>
+      </w:r>
+      <w:r>
+        <w:rPr>
+          <w:rFonts w:asciiTheme="minorHAnsi" w:hAnsiTheme="minorHAnsi" w:cstheme="minorHAnsi"/>
+          <w:color w:val="000000"/>
+          <w:sz w:val="22"/>
+          <w:szCs w:val="22"/>
+        </w:rPr>
+        <w:t>the above inputs</w:t>
       </w:r>
     </w:p>
     <w:p>
       <w:pPr>
-        <w:pStyle w:val="ListParagraph"/>
+        <w:pStyle w:val="NormalWeb"/>
         <w:numPr>
           <w:ilvl w:val="0"/>
-          <w:numId w:val="16"/>
+          <w:numId w:val="18"/>
         </w:numPr>
-        <w:jc w:val="left"/>
-      </w:pPr>
-      <w:r>
-        <w:t>The device must remain connected to the internet via Wi-Fi</w:t>
+        <w:spacing w:before="0" w:beforeAutospacing="0" w:after="0" w:afterAutospacing="0"/>
+        <w:jc w:val="both"/>
+        <w:textAlignment w:val="baseline"/>
+        <w:rPr>
+          <w:rFonts w:asciiTheme="minorHAnsi" w:hAnsiTheme="minorHAnsi" w:cstheme="minorHAnsi"/>
+          <w:color w:val="000000"/>
+          <w:sz w:val="22"/>
+          <w:szCs w:val="22"/>
+        </w:rPr>
+      </w:pPr>
+      <w:r>
+        <w:rPr>
+          <w:rFonts w:asciiTheme="minorHAnsi" w:hAnsiTheme="minorHAnsi" w:cstheme="minorHAnsi"/>
+          <w:color w:val="000000"/>
+          <w:sz w:val="22"/>
+          <w:szCs w:val="22"/>
+        </w:rPr>
+        <w:t>Must be able to accept threshold conditions for activation of motors over UART/USB from a computer</w:t>
       </w:r>
     </w:p>
     <w:p>
       <w:pPr>
-        <w:pStyle w:val="ListParagraph"/>
-        <w:numPr>
-          <w:ilvl w:val="0"/>
-          <w:numId w:val="16"/>
-        </w:numPr>
-        <w:jc w:val="left"/>
-      </w:pPr>
-      <w:r>
-        <w:t>The enclosure must be easy for a child of age three and older to hold</w:t>
+        <w:pStyle w:val="Heading2"/>
+      </w:pPr>
+      <w:r>
+        <w:t>System-Level</w:t>
+      </w:r>
+      <w:r>
+        <w:t xml:space="preserve"> Design (High</w:t>
+      </w:r>
+      <w:r>
+        <w:t>-</w:t>
+      </w:r>
+      <w:r>
+        <w:t>Level)</w:t>
       </w:r>
     </w:p>
     <w:p>
       <w:pPr>
-        <w:pStyle w:val="ListParagraph"/>
-        <w:numPr>
-          <w:ilvl w:val="0"/>
-          <w:numId w:val="16"/>
-        </w:numPr>
-        <w:jc w:val="left"/>
-      </w:pPr>
-      <w:r>
-        <w:t>The enclosure must have an easy means of securing it to a child so they don’t lose it</w:t>
+        <w:pStyle w:val="Heading2"/>
+      </w:pPr>
+      <w:r>
+        <w:drawing>
+          <wp:inline distT="0" distB="0" distL="0" distR="0" wp14:anchorId="62C06523" wp14:editId="09F4D8C5">
+            <wp:extent cx="5783580" cy="2286000"/>
+            <wp:effectExtent l="0" t="0" r="7620" b="0"/>
+            <wp:docPr id="5" name="Picture 5"/>
+            <wp:cNvGraphicFramePr>
+              <a:graphicFrameLocks xmlns:a="http://schemas.openxmlformats.org/drawingml/2006/main" noChangeAspect="1"/>
+            </wp:cNvGraphicFramePr>
+            <a:graphic xmlns:a="http://schemas.openxmlformats.org/drawingml/2006/main">
+              <a:graphicData uri="http://schemas.openxmlformats.org/drawingml/2006/picture">
+                <pic:pic xmlns:pic="http://schemas.openxmlformats.org/drawingml/2006/picture">
+                  <pic:nvPicPr>
+                    <pic:cNvPr id="0" name="Picture 1"/>
+                    <pic:cNvPicPr>
+                      <a:picLocks noChangeAspect="1" noChangeArrowheads="1"/>
+                    </pic:cNvPicPr>
+                  </pic:nvPicPr>
+                  <pic:blipFill>
+                    <a:blip r:embed="rId8">
+                      <a:extLst>
+                        <a:ext uri="{28A0092B-C50C-407E-A947-70E740481C1C}">
+                          <a14:useLocalDpi xmlns:a14="http://schemas.microsoft.com/office/drawing/2010/main" val="0"/>
+                        </a:ext>
+                      </a:extLst>
+                    </a:blip>
+                    <a:srcRect/>
+                    <a:stretch>
+                      <a:fillRect/>
+                    </a:stretch>
+                  </pic:blipFill>
+                  <pic:spPr bwMode="auto">
+                    <a:xfrm>
+                      <a:off x="0" y="0"/>
+                      <a:ext cx="5783580" cy="2286000"/>
+                    </a:xfrm>
+                    <a:prstGeom prst="rect">
+                      <a:avLst/>
+                    </a:prstGeom>
+                    <a:noFill/>
+                    <a:ln>
+                      <a:noFill/>
+                    </a:ln>
+                  </pic:spPr>
+                </pic:pic>
+              </a:graphicData>
+            </a:graphic>
+          </wp:inline>
+        </w:drawing>
       </w:r>
     </w:p>
     <w:p>
@@ -780,16 +872,7 @@
         <w:pStyle w:val="Heading2"/>
       </w:pPr>
       <w:r>
-        <w:t>System-Level</w:t>
-      </w:r>
-      <w:r>
-        <w:t xml:space="preserve"> Design (High</w:t>
-      </w:r>
-      <w:r>
-        <w:t>-</w:t>
-      </w:r>
-      <w:r>
-        <w:t>Level)</w:t>
+        <w:t>Completed Prototype</w:t>
       </w:r>
     </w:p>
     <w:p>
@@ -797,40 +880,13 @@
         <w:pStyle w:val="Instructions"/>
       </w:pPr>
       <w:r>
-        <w:t xml:space="preserve">[Include the </w:t>
-      </w:r>
-      <w:r>
-        <w:t xml:space="preserve">updated/corrected </w:t>
-      </w:r>
-      <w:r>
-        <w:t>figure</w:t>
-      </w:r>
-      <w:r>
-        <w:t>s</w:t>
-      </w:r>
-      <w:r>
-        <w:t xml:space="preserve"> from your </w:t>
-      </w:r>
-      <w:r>
-        <w:t>Template for Feasibility Model Design</w:t>
-      </w:r>
-      <w:r>
-        <w:t xml:space="preserve"> </w:t>
-      </w:r>
-      <w:r>
-        <w:t>document and</w:t>
-      </w:r>
-      <w:r>
-        <w:t xml:space="preserve"> add appropriate </w:t>
-      </w:r>
-      <w:r>
-        <w:t>figure captions to explain what each one is</w:t>
-      </w:r>
-      <w:r>
-        <w:t>.</w:t>
-      </w:r>
-      <w:r>
-        <w:t>]</w:t>
+        <w:t xml:space="preserve">[Include one or more pictures of your completed prototype </w:t>
+      </w:r>
+      <w:r>
+        <w:t>system and</w:t>
+      </w:r>
+      <w:r>
+        <w:t xml:space="preserve"> add appropriate figure captions to explain what each picture shows.]</w:t>
       </w:r>
     </w:p>
     <w:p>
@@ -838,7 +894,7 @@
         <w:pStyle w:val="Heading2"/>
       </w:pPr>
       <w:r>
-        <w:t>Completed Prototype</w:t>
+        <w:t>Preliminary Production Design Changes</w:t>
       </w:r>
     </w:p>
     <w:p>
@@ -846,186 +902,69 @@
         <w:pStyle w:val="Instructions"/>
       </w:pPr>
       <w:r>
-        <w:t xml:space="preserve">[Include one or more pictures of your completed prototype </w:t>
-      </w:r>
-      <w:r>
-        <w:t>system and</w:t>
-      </w:r>
-      <w:r>
-        <w:t xml:space="preserve"> add appropriate figure captions to explain what each picture shows.]</w:t>
+        <w:t>[</w:t>
+      </w:r>
+      <w:r>
+        <w:t xml:space="preserve">Identify any simple enhancements or improvements that </w:t>
+      </w:r>
+      <w:r>
+        <w:t>should</w:t>
+      </w:r>
+      <w:r>
+        <w:t xml:space="preserve"> be included in a future revision of the product</w:t>
+      </w:r>
+      <w:r>
+        <w:t>.</w:t>
+      </w:r>
+      <w:r>
+        <w:t>]</w:t>
       </w:r>
     </w:p>
     <w:p>
-      <w:pPr>
-        <w:pStyle w:val="Heading2"/>
-      </w:pPr>
-      <w:r>
-        <w:t>Preliminary Production Design Changes</w:t>
+      <w:r>
+        <w:br w:type="page"/>
       </w:r>
     </w:p>
     <w:p>
       <w:pPr>
-        <w:pStyle w:val="Instructions"/>
-      </w:pPr>
-      <w:r>
-        <w:t>[</w:t>
-      </w:r>
-      <w:r>
-        <w:t xml:space="preserve">Identify any simple enhancements or improvements that </w:t>
-      </w:r>
-      <w:r>
-        <w:t>should</w:t>
-      </w:r>
-      <w:r>
-        <w:t xml:space="preserve"> be included in a future revision of the product</w:t>
-      </w:r>
-      <w:r>
-        <w:t>.</w:t>
-      </w:r>
-      <w:r>
-        <w:t>]</w:t>
+        <w:pStyle w:val="Heading1"/>
+      </w:pPr>
+      <w:r>
+        <w:lastRenderedPageBreak/>
+        <w:t>Member</w:t>
+      </w:r>
+      <w:r>
+        <w:t xml:space="preserve"> 1 </w:t>
+      </w:r>
+      <w:r>
+        <w:t>Production Details</w:t>
       </w:r>
     </w:p>
     <w:p>
-      <w:r>
-        <w:br w:type="page"/>
+      <w:pPr>
+        <w:pStyle w:val="Subtitle"/>
+      </w:pPr>
+      <w:r>
+        <w:t xml:space="preserve">Robert </w:t>
+      </w:r>
+      <w:proofErr w:type="spellStart"/>
+      <w:r>
+        <w:t>Toyonaga</w:t>
+      </w:r>
+      <w:proofErr w:type="spellEnd"/>
+      <w:r>
+        <w:t xml:space="preserve"> – ID# </w:t>
+      </w:r>
+      <w:r>
+        <w:t>20663611</w:t>
       </w:r>
     </w:p>
     <w:p>
       <w:pPr>
-        <w:pStyle w:val="Heading1"/>
-      </w:pPr>
-      <w:r>
-        <w:lastRenderedPageBreak/>
-        <w:t>Member</w:t>
-      </w:r>
-      <w:r>
-        <w:t xml:space="preserve"> 1 </w:t>
-      </w:r>
-      <w:r>
-        <w:t>Production Details</w:t>
-      </w:r>
-    </w:p>
-    <w:p>
-      <w:pPr>
-        <w:pStyle w:val="Subtitle"/>
-      </w:pPr>
-      <w:r>
-        <w:t>[</w:t>
-      </w:r>
-      <w:r>
-        <w:t>Robert Toyonaga</w:t>
-      </w:r>
-      <w:r>
-        <w:t>] – ID# [</w:t>
-      </w:r>
-      <w:r>
-        <w:t>20663611</w:t>
-      </w:r>
-      <w:r>
-        <w:t>]</w:t>
-      </w:r>
-    </w:p>
-    <w:p>
-      <w:pPr>
         <w:pStyle w:val="Heading2"/>
       </w:pPr>
       <w:r>
-        <w:t>[</w:t>
-      </w:r>
-      <w:r>
         <w:t>Cables and Connectors</w:t>
-      </w:r>
-      <w:r>
-        <w:t>]</w:t>
-      </w:r>
-    </w:p>
-    <w:p>
-      <w:pPr>
-        <w:pStyle w:val="Instructions"/>
-      </w:pPr>
-      <w:r>
-        <w:t>[</w:t>
-      </w:r>
-      <w:r>
-        <w:t>Replace heading with one of these topics: Design for Test (</w:t>
-      </w:r>
-      <w:proofErr w:type="spellStart"/>
-      <w:r>
-        <w:t>DfT</w:t>
-      </w:r>
-      <w:proofErr w:type="spellEnd"/>
-      <w:r>
-        <w:t>), Design for Manufacturability (</w:t>
-      </w:r>
-      <w:proofErr w:type="spellStart"/>
-      <w:r>
-        <w:t>DfM</w:t>
-      </w:r>
-      <w:proofErr w:type="spellEnd"/>
-      <w:r>
-        <w:t>), Design for Reliability (</w:t>
-      </w:r>
-      <w:proofErr w:type="spellStart"/>
-      <w:r>
-        <w:t>DfR</w:t>
-      </w:r>
-      <w:proofErr w:type="spellEnd"/>
-      <w:r>
-        <w:t xml:space="preserve">), Cables and </w:t>
-      </w:r>
-      <w:r>
-        <w:t>C</w:t>
-      </w:r>
-      <w:r>
-        <w:t xml:space="preserve">onnectors, </w:t>
-      </w:r>
-      <w:r>
-        <w:t>M</w:t>
-      </w:r>
-      <w:r>
-        <w:t xml:space="preserve">echanical </w:t>
-      </w:r>
-      <w:r>
-        <w:t>E</w:t>
-      </w:r>
-      <w:r>
-        <w:t xml:space="preserve">nclosure, </w:t>
-      </w:r>
-      <w:r>
-        <w:t>F</w:t>
-      </w:r>
-      <w:r>
-        <w:t xml:space="preserve">urther </w:t>
-      </w:r>
-      <w:r>
-        <w:t>I</w:t>
-      </w:r>
-      <w:r>
-        <w:t>ntegration</w:t>
-      </w:r>
-      <w:r>
-        <w:t>.</w:t>
-      </w:r>
-      <w:r>
-        <w:t>]</w:t>
-      </w:r>
-    </w:p>
-    <w:p>
-      <w:pPr>
-        <w:pStyle w:val="Instructions"/>
-      </w:pPr>
-      <w:r>
-        <w:t xml:space="preserve">[Write one paragraph </w:t>
-      </w:r>
-      <w:r>
-        <w:t>explaining the topic</w:t>
-      </w:r>
-      <w:r>
-        <w:t>.</w:t>
-      </w:r>
-      <w:r>
-        <w:t>]</w:t>
       </w:r>
     </w:p>
     <w:p>
@@ -1034,7 +973,6 @@
         <w:rPr>
           <w:i w:val="0"/>
           <w:iCs/>
-          <w:color w:val="4472C4" w:themeColor="accent1"/>
           <w:vertAlign w:val="subscript"/>
         </w:rPr>
       </w:pPr>
@@ -1042,7 +980,6 @@
         <w:rPr>
           <w:i w:val="0"/>
           <w:iCs/>
-          <w:color w:val="4472C4" w:themeColor="accent1"/>
         </w:rPr>
         <w:t xml:space="preserve">Cables and connectors are what parts of a system need in order to communicate with each other.  Cables allow for the flow of data and power to different parts of the system, and connectors are the interface that allow for incoming/outgoing resources.  Often it is important to choose appropriate cables to maintain integrity of data signals or to carry large currents. For example, larger gauge wire (AWG) is required for the longevity of larger current applications and </w:t>
       </w:r>
@@ -1050,7 +987,6 @@
         <w:rPr>
           <w:i w:val="0"/>
           <w:iCs/>
-          <w:color w:val="4472C4" w:themeColor="accent1"/>
         </w:rPr>
         <w:t>high-quality</w:t>
       </w:r>
@@ -1058,196 +994,97 @@
         <w:rPr>
           <w:i w:val="0"/>
           <w:iCs/>
-          <w:color w:val="4472C4" w:themeColor="accent1"/>
         </w:rPr>
-        <w:t xml:space="preserve"> </w:t>
-      </w:r>
-      <w:bookmarkStart w:id="0" w:name="_GoBack"/>
-      <w:bookmarkEnd w:id="0"/>
+        <w:t xml:space="preserve"> cables are required to maintain high internet speeds.</w:t>
+      </w:r>
       <w:r>
         <w:rPr>
           <w:i w:val="0"/>
           <w:iCs/>
-          <w:color w:val="4472C4" w:themeColor="accent1"/>
         </w:rPr>
-        <w:t>cables are required to maintain high internet speeds.</w:t>
+        <w:t xml:space="preserve"> Choice of appropriate connector is also an important design decision.  For example, through-hole connectors often provide more mechanical reliability, while surface-mount connectors have a smaller footprint (desirable in some applications).</w:t>
       </w:r>
       <w:r>
         <w:rPr>
           <w:i w:val="0"/>
           <w:iCs/>
-          <w:color w:val="4472C4" w:themeColor="accent1"/>
         </w:rPr>
-        <w:t xml:space="preserve"> Choice of appropriate connector is also an important design decision.  For example, through-hole connectors often provide more mechanical reliability, while surface-mount connectors have a smaller footprint (desirable in some applications).</w:t>
+        <w:t xml:space="preserve">  Choice of connector can also allow or prevent compatibility with certain cables (USB-A vs USB-C)</w:t>
       </w:r>
       <w:r>
         <w:rPr>
           <w:i w:val="0"/>
           <w:iCs/>
-          <w:color w:val="4472C4" w:themeColor="accent1"/>
         </w:rPr>
-        <w:t xml:space="preserve">  Choice of connector can also allow or prevent compatibility with certain cables (USB-A vs USB-C)</w:t>
-      </w:r>
+        <w:t>.</w:t>
+      </w:r>
+    </w:p>
+    <w:p>
+      <w:pPr>
+        <w:pStyle w:val="Instructions"/>
+      </w:pPr>
       <w:r>
         <w:rPr>
           <w:i w:val="0"/>
           <w:iCs/>
-          <w:color w:val="4472C4" w:themeColor="accent1"/>
         </w:rPr>
-        <w:t>.</w:t>
-      </w:r>
-    </w:p>
-    <w:p>
-      <w:pPr>
-        <w:pStyle w:val="Instructions"/>
-      </w:pPr>
-      <w:r>
-        <w:t>[Write one paragraph explaining how the topic relates to your project</w:t>
-      </w:r>
-      <w:r>
-        <w:t>.</w:t>
-      </w:r>
-      <w:r>
-        <w:t>]</w:t>
-      </w:r>
-    </w:p>
-    <w:p>
-      <w:pPr>
-        <w:pStyle w:val="Instructions"/>
-      </w:pPr>
+        <w:t xml:space="preserve">Since </w:t>
+      </w:r>
       <w:r>
         <w:rPr>
           <w:i w:val="0"/>
           <w:iCs/>
-          <w:color w:val="4472C4" w:themeColor="accent1"/>
         </w:rPr>
-        <w:t>Since the my group’s greenhouse monitoring system project involves many sensors and servo motors (5 4 wired sensors and 4 wired motors), it is important to seriously consider cables and connectors</w:t>
+        <w:t>my</w:t>
       </w:r>
       <w:r>
         <w:rPr>
           <w:i w:val="0"/>
           <w:iCs/>
-          <w:color w:val="4472C4" w:themeColor="accent1"/>
         </w:rPr>
-        <w:t xml:space="preserve">. Currently, our system employs through-hole connectors that do not have mating housings.  The absence of mating housings can make it confusing when attempting to correctly insert wires into the female connectors (which </w:t>
+        <w:t xml:space="preserve"> group’s greenhouse monitoring system project involves many sensors and servo motors (5 4 wired sensors and 4 wired motors), it is important to seriously consider cables and connectors</w:t>
       </w:r>
       <w:r>
         <w:rPr>
           <w:i w:val="0"/>
           <w:iCs/>
-          <w:color w:val="4472C4" w:themeColor="accent1"/>
         </w:rPr>
-        <w:t xml:space="preserve">individual </w:t>
+        <w:t xml:space="preserve">. Currently, our system employs through-hole connectors that do not have mating housings.  The absence of mating housings can make it confusing when attempting to correctly insert wires into the female connectors (which </w:t>
       </w:r>
       <w:r>
         <w:rPr>
           <w:i w:val="0"/>
           <w:iCs/>
-          <w:color w:val="4472C4" w:themeColor="accent1"/>
         </w:rPr>
-        <w:t xml:space="preserve">wire goes where?).  For the average consumer, correctly wiring the sensors and actuators might be a challenge. This issue could be addressed by inserting the wires from sensors and motors into housings and choosing appropriate connectors. </w:t>
+        <w:t xml:space="preserve">individual </w:t>
       </w:r>
       <w:r>
         <w:rPr>
           <w:i w:val="0"/>
           <w:iCs/>
-          <w:color w:val="4472C4" w:themeColor="accent1"/>
         </w:rPr>
-        <w:t>Mating connectors and housings</w:t>
+        <w:t xml:space="preserve">wire goes where?).  For the average consumer, correctly wiring the sensors and actuators might be a challenge. This issue could be addressed by inserting the wires from sensors and motors into housings and choosing appropriate connectors. </w:t>
       </w:r>
       <w:r>
         <w:rPr>
           <w:i w:val="0"/>
           <w:iCs/>
-          <w:color w:val="4472C4" w:themeColor="accent1"/>
         </w:rPr>
-        <w:t xml:space="preserve"> would</w:t>
+        <w:t>Mating connectors and housings</w:t>
       </w:r>
       <w:r>
         <w:rPr>
           <w:i w:val="0"/>
           <w:iCs/>
-          <w:color w:val="4472C4" w:themeColor="accent1"/>
         </w:rPr>
-        <w:t xml:space="preserve"> eliminate the guess work that might be associated with the average consumer attempting to set up the system by themselves.</w:t>
-      </w:r>
-    </w:p>
-    <w:p>
-      <w:pPr>
-        <w:pStyle w:val="Instructions"/>
-      </w:pPr>
-      <w:r>
-        <w:t xml:space="preserve">[Propose a high-level set of next steps and state any thoughts or issues that should remain top-of-mind for the </w:t>
-      </w:r>
-      <w:r>
-        <w:t xml:space="preserve">production </w:t>
-      </w:r>
-      <w:r>
-        <w:t>engineer who will take your prototype through to a production-ready product. Refer to any codes, standards, or parts that should be noted by the engineer.]</w:t>
-      </w:r>
-    </w:p>
-    <w:p>
-      <w:pPr>
-        <w:pStyle w:val="Instructions"/>
-      </w:pPr>
+        <w:t xml:space="preserve"> would</w:t>
+      </w:r>
       <w:r>
         <w:rPr>
           <w:i w:val="0"/>
           <w:iCs/>
-          <w:color w:val="4472C4" w:themeColor="accent1"/>
         </w:rPr>
-        <w:t xml:space="preserve">In terms of next steps, new connectors and mating housings should be chosen. The JST XH series connectors and housings might be of interest because of their ubiquity in common household electronics and small footprint.  These new connectors should replace the servo motor and sensor connectors on board. Additionally, the wires in the sensor cable harness should be crimped into the JST XH series housings. This will make the presentation of the system much cleaner and more intuitive for an end user. </w:t>
-      </w:r>
-    </w:p>
-    <w:p>
-      <w:pPr>
-        <w:pStyle w:val="Heading2"/>
-      </w:pPr>
-      <w:r>
-        <w:t>[</w:t>
-      </w:r>
-      <w:r>
-        <w:t>RoHS/Environmental Safety</w:t>
-      </w:r>
-      <w:r>
-        <w:t>]</w:t>
-      </w:r>
-    </w:p>
-    <w:p>
-      <w:pPr>
-        <w:pStyle w:val="Instructions"/>
-      </w:pPr>
-      <w:r>
-        <w:t xml:space="preserve">[Replace heading with one of these topics: Energy Efficiency, Sustainability, Supply Chain Management, Cost Analysis </w:t>
-      </w:r>
-      <w:r>
-        <w:t>at</w:t>
-      </w:r>
-      <w:r>
-        <w:t xml:space="preserve"> Volume, RoHS</w:t>
-      </w:r>
-      <w:r>
-        <w:t xml:space="preserve"> / Environmental Safety</w:t>
-      </w:r>
-      <w:r>
-        <w:t>, Ethical Considerations, Safety</w:t>
-      </w:r>
-      <w:r>
-        <w:t xml:space="preserve"> Considerations</w:t>
-      </w:r>
-      <w:r>
-        <w:t>.</w:t>
-      </w:r>
-      <w:r>
-        <w:t>]</w:t>
-      </w:r>
-    </w:p>
-    <w:p>
-      <w:pPr>
-        <w:pStyle w:val="Instructions"/>
-      </w:pPr>
-      <w:r>
-        <w:t>[Write one paragraph explaining the topic.]</w:t>
+        <w:t xml:space="preserve"> eliminate the guess work that might be associated with the average consumer attempting to set up the system by themselves.</w:t>
       </w:r>
     </w:p>
     <w:p>
@@ -1258,42 +1095,49 @@
         <w:rPr>
           <w:i w:val="0"/>
           <w:iCs/>
-          <w:color w:val="4472C4" w:themeColor="accent1"/>
         </w:rPr>
-        <w:lastRenderedPageBreak/>
-        <w:t xml:space="preserve">RoHS stands for restriction of hazardous substances.  Products are said to be RoHS compliant and will be certified if they contain less than the amount of hazardous substances than outlined in the RoHS guidelines. Environmental safety is important because hazardous materials that are often used in electronics can pollute the environment </w:t>
-      </w:r>
+        <w:t xml:space="preserve">In terms of next steps, new connectors and mating housings should be chosen. The JST XH series connectors and housings might be of interest because of their ubiquity in common household electronics and small footprint.  These new connectors should replace the servo motor and sensor connectors on board. Additionally, the wires in the sensor cable harness should be crimped into the JST XH series housings. This will make the presentation of the system much cleaner and more intuitive for an end user. </w:t>
+      </w:r>
+    </w:p>
+    <w:p>
+      <w:pPr>
+        <w:pStyle w:val="Heading2"/>
+      </w:pPr>
+      <w:r>
+        <w:t>RoHS/Environmental Safety</w:t>
+      </w:r>
+    </w:p>
+    <w:p>
+      <w:pPr>
+        <w:pStyle w:val="Instructions"/>
+      </w:pPr>
       <w:r>
         <w:rPr>
           <w:i w:val="0"/>
           <w:iCs/>
-          <w:color w:val="4472C4" w:themeColor="accent1"/>
         </w:rPr>
-        <w:t>and</w:t>
+        <w:t xml:space="preserve">RoHS stands for restriction of hazardous substances.  Products are said to be RoHS compliant and will be certified if they contain less than the amount of hazardous substances than outlined in the RoHS guidelines. Environmental safety is important because hazardous materials that are often used in electronics can pollute the environment </w:t>
       </w:r>
       <w:r>
         <w:rPr>
           <w:i w:val="0"/>
           <w:iCs/>
-          <w:color w:val="4472C4" w:themeColor="accent1"/>
         </w:rPr>
-        <w:t xml:space="preserve"> harm workers that make such electronic products. </w:t>
+        <w:t>and</w:t>
       </w:r>
       <w:r>
         <w:rPr>
           <w:i w:val="0"/>
           <w:iCs/>
-          <w:color w:val="4472C4" w:themeColor="accent1"/>
+        </w:rPr>
+        <w:t xml:space="preserve"> harm workers that make such electronic products. </w:t>
+      </w:r>
+      <w:r>
+        <w:rPr>
+          <w:i w:val="0"/>
+          <w:iCs/>
         </w:rPr>
         <w:t xml:space="preserve"> Companies with environmentally friendly images also become more appealing to consumers.</w:t>
-      </w:r>
-    </w:p>
-    <w:p>
-      <w:pPr>
-        <w:pStyle w:val="Instructions"/>
-      </w:pPr>
-      <w:r>
-        <w:t>[Write one paragraph explaining how the topic relates to your project.]</w:t>
       </w:r>
     </w:p>
     <w:p>
@@ -1308,84 +1152,30 @@
         <w:rPr>
           <w:i w:val="0"/>
           <w:iCs/>
-          <w:color w:val="4472C4" w:themeColor="accent1"/>
         </w:rPr>
         <w:t xml:space="preserve">Environmental safety and RoHS compliance is very relevant to our project.  Our project centres around growing plants and will be in direct physical contact with the natural environment. As such, it is especially important that our project be RoHS compliant and environmentally friendly. Currently, our project is not RoHS compliant because leaded solder was used to create electrical connections on the PCB.  In the field, this lead could contaminate the soil that our system is monitoring. This could have serious environmental consequences. </w:t>
       </w:r>
     </w:p>
     <w:p>
-      <w:pPr>
-        <w:pStyle w:val="Instructions"/>
-      </w:pPr>
-      <w:r>
-        <w:t>[Propose a high-level set of next steps and state any thoughts or issues that should remain top-of-mind for the production engineer who will take your prototype through to a production-ready product. Refer to any codes, standards, or parts that should be noted by the engineer.]</w:t>
-      </w:r>
-    </w:p>
-    <w:p>
-      <w:r>
-        <w:rPr>
-          <w:color w:val="4472C4" w:themeColor="accent1"/>
-        </w:rPr>
-        <w:t>When</w:t>
-      </w:r>
-      <w:r>
-        <w:rPr>
-          <w:color w:val="4472C4" w:themeColor="accent1"/>
-        </w:rPr>
-        <w:t xml:space="preserve"> this project goes into production,</w:t>
-      </w:r>
-      <w:r>
-        <w:rPr>
-          <w:color w:val="4472C4" w:themeColor="accent1"/>
-        </w:rPr>
-        <w:t xml:space="preserve"> </w:t>
-      </w:r>
-      <w:r>
-        <w:rPr>
-          <w:color w:val="4472C4" w:themeColor="accent1"/>
-        </w:rPr>
-        <w:t>l</w:t>
-      </w:r>
-      <w:r>
-        <w:rPr>
-          <w:color w:val="4472C4" w:themeColor="accent1"/>
-        </w:rPr>
-        <w:t xml:space="preserve">ead free solder should be used </w:t>
-      </w:r>
-      <w:r>
-        <w:rPr>
-          <w:color w:val="4472C4" w:themeColor="accent1"/>
-        </w:rPr>
-        <w:t xml:space="preserve">to create electrical connections </w:t>
-      </w:r>
-      <w:r>
-        <w:rPr>
-          <w:color w:val="4472C4" w:themeColor="accent1"/>
-        </w:rPr>
-        <w:t>and all components used should be RoHS compliant.</w:t>
-      </w:r>
-      <w:r>
-        <w:rPr>
-          <w:color w:val="4472C4" w:themeColor="accent1"/>
-        </w:rPr>
-        <w:t xml:space="preserve">  </w:t>
-      </w:r>
-      <w:r>
-        <w:rPr>
-          <w:color w:val="4472C4" w:themeColor="accent1"/>
-        </w:rPr>
-        <w:t xml:space="preserve">This means that the solder joints used to connect components to the PCB should </w:t>
-      </w:r>
-      <w:r>
-        <w:rPr>
-          <w:color w:val="4472C4" w:themeColor="accent1"/>
-        </w:rPr>
+      <w:r>
+        <w:t>When this project goes into production, lead free solder should be used to create electrical connections and all components used should be R</w:t>
+      </w:r>
+      <w:bookmarkStart w:id="0" w:name="_GoBack"/>
+      <w:bookmarkEnd w:id="0"/>
+      <w:r>
+        <w:t xml:space="preserve">oHS compliant.  </w:t>
+      </w:r>
+      <w:r>
+        <w:t xml:space="preserve">This means that the solder joints used to connect </w:t>
+      </w:r>
+      <w:r>
+        <w:lastRenderedPageBreak/>
+        <w:t xml:space="preserve">components to the PCB should </w:t>
+      </w:r>
+      <w:r>
         <w:t>be made with lead free solder. The new connectors that are to be chosen should also be checked for RoHS compliancy. It might be especially important to ensure that no part of the sensor bundle (which contacts soil) be a risk to the environment.</w:t>
       </w:r>
       <w:r>
-        <w:rPr>
-          <w:color w:val="4472C4" w:themeColor="accent1"/>
-        </w:rPr>
         <w:t xml:space="preserve"> </w:t>
       </w:r>
       <w:r>
@@ -1699,9 +1489,9 @@
     <w:p>
       <w:pPr>
         <w:sectPr>
-          <w:headerReference w:type="default" r:id="rId8"/>
-          <w:footerReference w:type="default" r:id="rId9"/>
-          <w:footerReference w:type="first" r:id="rId10"/>
+          <w:headerReference w:type="default" r:id="rId9"/>
+          <w:footerReference w:type="default" r:id="rId10"/>
+          <w:footerReference w:type="first" r:id="rId11"/>
           <w:pgSz w:w="12240" w:h="15840"/>
           <w:pgMar w:top="1440" w:right="1440" w:bottom="1440" w:left="1440" w:header="708" w:footer="708" w:gutter="0"/>
           <w:cols w:space="708"/>
@@ -1867,21 +1657,11 @@
     <w:r>
       <w:t xml:space="preserve"> of </w:t>
     </w:r>
-    <w:r>
-      <w:fldChar w:fldCharType="begin"/>
-    </w:r>
-    <w:r>
-      <w:instrText xml:space="preserve"> NUMPAGES   \* MERGEFORMAT </w:instrText>
-    </w:r>
-    <w:r>
-      <w:fldChar w:fldCharType="separate"/>
-    </w:r>
-    <w:r>
-      <w:t>3</w:t>
-    </w:r>
-    <w:r>
-      <w:fldChar w:fldCharType="end"/>
-    </w:r>
+    <w:fldSimple w:instr=" NUMPAGES   \* MERGEFORMAT ">
+      <w:r>
+        <w:t>3</w:t>
+      </w:r>
+    </w:fldSimple>
   </w:p>
 </w:ftr>
 </file>
@@ -1913,21 +1693,11 @@
     <w:r>
       <w:t xml:space="preserve"> of </w:t>
     </w:r>
-    <w:r>
-      <w:fldChar w:fldCharType="begin"/>
-    </w:r>
-    <w:r>
-      <w:instrText xml:space="preserve"> NUMPAGES   \* MERGEFORMAT </w:instrText>
-    </w:r>
-    <w:r>
-      <w:fldChar w:fldCharType="separate"/>
-    </w:r>
-    <w:r>
-      <w:t>3</w:t>
-    </w:r>
-    <w:r>
-      <w:fldChar w:fldCharType="end"/>
-    </w:r>
+    <w:fldSimple w:instr=" NUMPAGES   \* MERGEFORMAT ">
+      <w:r>
+        <w:t>3</w:t>
+      </w:r>
+    </w:fldSimple>
   </w:p>
 </w:ftr>
 </file>
@@ -2842,6 +2612,119 @@
     </w:lvl>
   </w:abstractNum>
   <w:abstractNum w:abstractNumId="8" w15:restartNumberingAfterBreak="0">
+    <w:nsid w:val="4CFF06B8"/>
+    <w:multiLevelType w:val="multilevel"/>
+    <w:tmpl w:val="FA2C2B70"/>
+    <w:lvl w:ilvl="0">
+      <w:start w:val="1"/>
+      <w:numFmt w:val="decimal"/>
+      <w:lvlText w:val="%1."/>
+      <w:lvlJc w:val="left"/>
+      <w:pPr>
+        <w:tabs>
+          <w:tab w:val="num" w:pos="720"/>
+        </w:tabs>
+        <w:ind w:left="720" w:hanging="360"/>
+      </w:pPr>
+    </w:lvl>
+    <w:lvl w:ilvl="1" w:tentative="1">
+      <w:start w:val="1"/>
+      <w:numFmt w:val="decimal"/>
+      <w:lvlText w:val="%2."/>
+      <w:lvlJc w:val="left"/>
+      <w:pPr>
+        <w:tabs>
+          <w:tab w:val="num" w:pos="1440"/>
+        </w:tabs>
+        <w:ind w:left="1440" w:hanging="360"/>
+      </w:pPr>
+    </w:lvl>
+    <w:lvl w:ilvl="2" w:tentative="1">
+      <w:start w:val="1"/>
+      <w:numFmt w:val="decimal"/>
+      <w:lvlText w:val="%3."/>
+      <w:lvlJc w:val="left"/>
+      <w:pPr>
+        <w:tabs>
+          <w:tab w:val="num" w:pos="2160"/>
+        </w:tabs>
+        <w:ind w:left="2160" w:hanging="360"/>
+      </w:pPr>
+    </w:lvl>
+    <w:lvl w:ilvl="3" w:tentative="1">
+      <w:start w:val="1"/>
+      <w:numFmt w:val="decimal"/>
+      <w:lvlText w:val="%4."/>
+      <w:lvlJc w:val="left"/>
+      <w:pPr>
+        <w:tabs>
+          <w:tab w:val="num" w:pos="2880"/>
+        </w:tabs>
+        <w:ind w:left="2880" w:hanging="360"/>
+      </w:pPr>
+    </w:lvl>
+    <w:lvl w:ilvl="4" w:tentative="1">
+      <w:start w:val="1"/>
+      <w:numFmt w:val="decimal"/>
+      <w:lvlText w:val="%5."/>
+      <w:lvlJc w:val="left"/>
+      <w:pPr>
+        <w:tabs>
+          <w:tab w:val="num" w:pos="3600"/>
+        </w:tabs>
+        <w:ind w:left="3600" w:hanging="360"/>
+      </w:pPr>
+    </w:lvl>
+    <w:lvl w:ilvl="5" w:tentative="1">
+      <w:start w:val="1"/>
+      <w:numFmt w:val="decimal"/>
+      <w:lvlText w:val="%6."/>
+      <w:lvlJc w:val="left"/>
+      <w:pPr>
+        <w:tabs>
+          <w:tab w:val="num" w:pos="4320"/>
+        </w:tabs>
+        <w:ind w:left="4320" w:hanging="360"/>
+      </w:pPr>
+    </w:lvl>
+    <w:lvl w:ilvl="6" w:tentative="1">
+      <w:start w:val="1"/>
+      <w:numFmt w:val="decimal"/>
+      <w:lvlText w:val="%7."/>
+      <w:lvlJc w:val="left"/>
+      <w:pPr>
+        <w:tabs>
+          <w:tab w:val="num" w:pos="5040"/>
+        </w:tabs>
+        <w:ind w:left="5040" w:hanging="360"/>
+      </w:pPr>
+    </w:lvl>
+    <w:lvl w:ilvl="7" w:tentative="1">
+      <w:start w:val="1"/>
+      <w:numFmt w:val="decimal"/>
+      <w:lvlText w:val="%8."/>
+      <w:lvlJc w:val="left"/>
+      <w:pPr>
+        <w:tabs>
+          <w:tab w:val="num" w:pos="5760"/>
+        </w:tabs>
+        <w:ind w:left="5760" w:hanging="360"/>
+      </w:pPr>
+    </w:lvl>
+    <w:lvl w:ilvl="8" w:tentative="1">
+      <w:start w:val="1"/>
+      <w:numFmt w:val="decimal"/>
+      <w:lvlText w:val="%9."/>
+      <w:lvlJc w:val="left"/>
+      <w:pPr>
+        <w:tabs>
+          <w:tab w:val="num" w:pos="6480"/>
+        </w:tabs>
+        <w:ind w:left="6480" w:hanging="360"/>
+      </w:pPr>
+    </w:lvl>
+  </w:abstractNum>
+  <w:abstractNum w:abstractNumId="9" w15:restartNumberingAfterBreak="0">
     <w:nsid w:val="50981E25"/>
     <w:multiLevelType w:val="hybridMultilevel"/>
     <w:tmpl w:val="08BC71DA"/>
@@ -2953,7 +2836,7 @@
       </w:rPr>
     </w:lvl>
   </w:abstractNum>
-  <w:abstractNum w:abstractNumId="9" w15:restartNumberingAfterBreak="0">
+  <w:abstractNum w:abstractNumId="10" w15:restartNumberingAfterBreak="0">
     <w:nsid w:val="54C716B3"/>
     <w:multiLevelType w:val="hybridMultilevel"/>
     <w:tmpl w:val="284A0DE8"/>
@@ -3065,7 +2948,7 @@
       </w:rPr>
     </w:lvl>
   </w:abstractNum>
-  <w:abstractNum w:abstractNumId="10" w15:restartNumberingAfterBreak="0">
+  <w:abstractNum w:abstractNumId="11" w15:restartNumberingAfterBreak="0">
     <w:nsid w:val="5FFC0408"/>
     <w:multiLevelType w:val="hybridMultilevel"/>
     <w:tmpl w:val="AE4651D8"/>
@@ -3178,7 +3061,7 @@
       </w:rPr>
     </w:lvl>
   </w:abstractNum>
-  <w:abstractNum w:abstractNumId="11" w15:restartNumberingAfterBreak="0">
+  <w:abstractNum w:abstractNumId="12" w15:restartNumberingAfterBreak="0">
     <w:nsid w:val="720E5F87"/>
     <w:multiLevelType w:val="hybridMultilevel"/>
     <w:tmpl w:val="05EC9066"/>
@@ -3291,7 +3174,7 @@
       </w:rPr>
     </w:lvl>
   </w:abstractNum>
-  <w:abstractNum w:abstractNumId="12" w15:restartNumberingAfterBreak="0">
+  <w:abstractNum w:abstractNumId="13" w15:restartNumberingAfterBreak="0">
     <w:nsid w:val="726D194E"/>
     <w:multiLevelType w:val="hybridMultilevel"/>
     <w:tmpl w:val="16AC0B26"/>
@@ -3403,7 +3286,7 @@
       </w:rPr>
     </w:lvl>
   </w:abstractNum>
-  <w:abstractNum w:abstractNumId="13" w15:restartNumberingAfterBreak="0">
+  <w:abstractNum w:abstractNumId="14" w15:restartNumberingAfterBreak="0">
     <w:nsid w:val="76AF5D6D"/>
     <w:multiLevelType w:val="hybridMultilevel"/>
     <w:tmpl w:val="F44C88EE"/>
@@ -3489,7 +3372,7 @@
       </w:pPr>
     </w:lvl>
   </w:abstractNum>
-  <w:abstractNum w:abstractNumId="14" w15:restartNumberingAfterBreak="0">
+  <w:abstractNum w:abstractNumId="15" w15:restartNumberingAfterBreak="0">
     <w:nsid w:val="7C232ED5"/>
     <w:multiLevelType w:val="hybridMultilevel"/>
     <w:tmpl w:val="3FC6076A"/>
@@ -3601,7 +3484,7 @@
       </w:rPr>
     </w:lvl>
   </w:abstractNum>
-  <w:abstractNum w:abstractNumId="15" w15:restartNumberingAfterBreak="0">
+  <w:abstractNum w:abstractNumId="16" w15:restartNumberingAfterBreak="0">
     <w:nsid w:val="7C43615C"/>
     <w:multiLevelType w:val="hybridMultilevel"/>
     <w:tmpl w:val="7D5C9E5E"/>
@@ -3687,7 +3570,7 @@
       </w:pPr>
     </w:lvl>
   </w:abstractNum>
-  <w:abstractNum w:abstractNumId="16" w15:restartNumberingAfterBreak="0">
+  <w:abstractNum w:abstractNumId="17" w15:restartNumberingAfterBreak="0">
     <w:nsid w:val="7DA918EC"/>
     <w:multiLevelType w:val="hybridMultilevel"/>
     <w:tmpl w:val="944E1F48"/>
@@ -3800,16 +3683,16 @@
     </w:lvl>
   </w:abstractNum>
   <w:num w:numId="1">
-    <w:abstractNumId w:val="16"/>
+    <w:abstractNumId w:val="17"/>
   </w:num>
   <w:num w:numId="2">
-    <w:abstractNumId w:val="15"/>
+    <w:abstractNumId w:val="16"/>
   </w:num>
   <w:num w:numId="3">
     <w:abstractNumId w:val="6"/>
   </w:num>
   <w:num w:numId="4">
-    <w:abstractNumId w:val="10"/>
+    <w:abstractNumId w:val="11"/>
   </w:num>
   <w:num w:numId="5">
     <w:abstractNumId w:val="0"/>
@@ -3821,34 +3704,37 @@
     <w:abstractNumId w:val="4"/>
   </w:num>
   <w:num w:numId="8">
-    <w:abstractNumId w:val="11"/>
+    <w:abstractNumId w:val="12"/>
   </w:num>
   <w:num w:numId="9">
-    <w:abstractNumId w:val="8"/>
+    <w:abstractNumId w:val="9"/>
   </w:num>
   <w:num w:numId="10">
-    <w:abstractNumId w:val="14"/>
+    <w:abstractNumId w:val="15"/>
   </w:num>
   <w:num w:numId="11">
     <w:abstractNumId w:val="1"/>
   </w:num>
   <w:num w:numId="12">
-    <w:abstractNumId w:val="12"/>
+    <w:abstractNumId w:val="13"/>
   </w:num>
   <w:num w:numId="13">
-    <w:abstractNumId w:val="13"/>
+    <w:abstractNumId w:val="14"/>
   </w:num>
   <w:num w:numId="14">
     <w:abstractNumId w:val="7"/>
   </w:num>
   <w:num w:numId="15">
-    <w:abstractNumId w:val="9"/>
+    <w:abstractNumId w:val="10"/>
   </w:num>
   <w:num w:numId="16">
     <w:abstractNumId w:val="5"/>
   </w:num>
   <w:num w:numId="17">
     <w:abstractNumId w:val="3"/>
+  </w:num>
+  <w:num w:numId="18">
+    <w:abstractNumId w:val="8"/>
   </w:num>
 </w:numbering>
 </file>
@@ -4461,7 +4347,6 @@
   <w:style w:type="character" w:default="1" w:styleId="DefaultParagraphFont">
     <w:name w:val="Default Paragraph Font"/>
     <w:uiPriority w:val="1"/>
-    <w:semiHidden/>
     <w:unhideWhenUsed/>
   </w:style>
   <w:style w:type="table" w:default="1" w:styleId="TableNormal">
@@ -5225,6 +5110,23 @@
     <w:uiPriority w:val="37"/>
     <w:unhideWhenUsed/>
     <w:rsid w:val="00624B4E"/>
+  </w:style>
+  <w:style w:type="paragraph" w:styleId="NormalWeb">
+    <w:name w:val="Normal (Web)"/>
+    <w:basedOn w:val="Normal"/>
+    <w:uiPriority w:val="99"/>
+    <w:unhideWhenUsed/>
+    <w:rsid w:val="00014DEB"/>
+    <w:pPr>
+      <w:spacing w:before="100" w:beforeAutospacing="1" w:after="100" w:afterAutospacing="1" w:line="240" w:lineRule="auto"/>
+      <w:jc w:val="left"/>
+    </w:pPr>
+    <w:rPr>
+      <w:rFonts w:ascii="Times New Roman" w:eastAsia="Times New Roman" w:hAnsi="Times New Roman" w:cs="Times New Roman"/>
+      <w:sz w:val="24"/>
+      <w:szCs w:val="24"/>
+      <w:lang w:eastAsia="en-CA"/>
+    </w:rPr>
   </w:style>
 </w:styles>
 </file>
@@ -5328,7 +5230,7 @@
     <w:charset w:val="00"/>
     <w:family w:val="roman"/>
     <w:pitch w:val="variable"/>
-    <w:sig w:usb0="E0002EFF" w:usb1="C000785B" w:usb2="00000009" w:usb3="00000000" w:csb0="000001FF" w:csb1="00000000"/>
+    <w:sig w:usb0="E0002AFF" w:usb1="C0007843" w:usb2="00000009" w:usb3="00000000" w:csb0="000001FF" w:csb1="00000000"/>
   </w:font>
   <w:font w:name="Courier New">
     <w:panose1 w:val="02070309020205020404"/>
@@ -5349,21 +5251,21 @@
     <w:charset w:val="00"/>
     <w:family w:val="swiss"/>
     <w:pitch w:val="variable"/>
-    <w:sig w:usb0="E4002EFF" w:usb1="C000247B" w:usb2="00000009" w:usb3="00000000" w:csb0="000001FF" w:csb1="00000000"/>
+    <w:sig w:usb0="E00002FF" w:usb1="4000ACFF" w:usb2="00000001" w:usb3="00000000" w:csb0="0000019F" w:csb1="00000000"/>
   </w:font>
   <w:font w:name="Arial">
     <w:panose1 w:val="020B0604020202020204"/>
     <w:charset w:val="00"/>
     <w:family w:val="swiss"/>
     <w:pitch w:val="variable"/>
-    <w:sig w:usb0="E0002EFF" w:usb1="C000785B" w:usb2="00000009" w:usb3="00000000" w:csb0="000001FF" w:csb1="00000000"/>
+    <w:sig w:usb0="E0002AFF" w:usb1="C0007843" w:usb2="00000009" w:usb3="00000000" w:csb0="000001FF" w:csb1="00000000"/>
   </w:font>
   <w:font w:name="Calibri Light">
     <w:panose1 w:val="020F0302020204030204"/>
     <w:charset w:val="00"/>
     <w:family w:val="swiss"/>
     <w:pitch w:val="variable"/>
-    <w:sig w:usb0="E4002EFF" w:usb1="C000247B" w:usb2="00000009" w:usb3="00000000" w:csb0="000001FF" w:csb1="00000000"/>
+    <w:sig w:usb0="A00002EF" w:usb1="4000207B" w:usb2="00000000" w:usb3="00000000" w:csb0="0000009F" w:csb1="00000000"/>
   </w:font>
   <w:font w:name="Segoe UI">
     <w:panose1 w:val="020B0502040204020203"/>
@@ -5400,6 +5302,7 @@
     <w:rsid w:val="007A0F37"/>
     <w:rsid w:val="00A7378C"/>
     <w:rsid w:val="00B503C2"/>
+    <w:rsid w:val="00B65EC5"/>
     <w:rsid w:val="00F103C4"/>
   </w:rsids>
   <m:mathPr>
@@ -6195,7 +6098,7 @@
 </file>
 
 <file path=customXml/itemProps1.xml><?xml version="1.0" encoding="utf-8"?>
-<ds:datastoreItem xmlns:ds="http://schemas.openxmlformats.org/officeDocument/2006/customXml" ds:itemID="{BE553FE6-D6A5-4BE5-A913-2F7817BA0020}">
+<ds:datastoreItem xmlns:ds="http://schemas.openxmlformats.org/officeDocument/2006/customXml" ds:itemID="{628F7FFE-7F49-42EB-8C58-B890A04301AC}">
   <ds:schemaRefs>
     <ds:schemaRef ds:uri="http://schemas.openxmlformats.org/officeDocument/2006/bibliography"/>
   </ds:schemaRefs>

</xml_diff>

<commit_message>
finished general design section
</commit_message>
<xml_diff>
--- a/Reports/ECE-298-Production-Model-Design-Report_edited.docx
+++ b/Reports/ECE-298-Production-Model-Design-Report_edited.docx
@@ -406,13 +406,8 @@
               <w:cnfStyle w:val="000000100000" w:firstRow="0" w:lastRow="0" w:firstColumn="0" w:lastColumn="0" w:oddVBand="0" w:evenVBand="0" w:oddHBand="1" w:evenHBand="0" w:firstRowFirstColumn="0" w:firstRowLastColumn="0" w:lastRowFirstColumn="0" w:lastRowLastColumn="0"/>
             </w:pPr>
             <w:r>
-              <w:t xml:space="preserve">Robert </w:t>
+              <w:t>Robert Toyonaga</w:t>
             </w:r>
-            <w:proofErr w:type="spellStart"/>
-            <w:r>
-              <w:t>Toyonaga</w:t>
-            </w:r>
-            <w:proofErr w:type="spellEnd"/>
           </w:p>
         </w:tc>
         <w:tc>
@@ -532,22 +527,7 @@
     </w:p>
     <w:p>
       <w:r>
-        <w:t>This project solves the problem by implementing a centralized unit for monitoring two growing zones. The system also automatically activates</w:t>
-      </w:r>
-      <w:r>
-        <w:t xml:space="preserve"> </w:t>
-      </w:r>
-      <w:r>
-        <w:t xml:space="preserve">irrigation </w:t>
-      </w:r>
-      <w:r>
-        <w:t xml:space="preserve">and </w:t>
-      </w:r>
-      <w:r>
-        <w:t>ventilation by constantly monitoring the conditions in the zones.</w:t>
-      </w:r>
-      <w:r>
-        <w:t xml:space="preserve"> The solution consists of a simple display and one button that can be used to monitor the state of each of the zones, connected to a computer that can be used to change the thresholds for irrigation/ventilation activation.</w:t>
+        <w:t>This project solves the problem by implementing a centralized unit for monitoring two growing zones. The system also automatically activates irrigation and ventilation by constantly monitoring the conditions in the zones. The solution consists of a simple display and one button that can be used to monitor the state of each of the zones, connected to a computer that can be used to change the thresholds for irrigation/ventilation activation.</w:t>
       </w:r>
     </w:p>
     <w:p>
@@ -817,8 +797,467 @@
         <w:pStyle w:val="Heading2"/>
       </w:pPr>
       <w:r>
+        <w:rPr>
+          <w:noProof/>
+        </w:rPr>
+        <mc:AlternateContent>
+          <mc:Choice Requires="wps">
+            <w:drawing>
+              <wp:anchor distT="0" distB="0" distL="114300" distR="114300" simplePos="0" relativeHeight="251669504" behindDoc="0" locked="0" layoutInCell="1" allowOverlap="1" wp14:anchorId="1E5292EA" wp14:editId="091BCC1E">
+                <wp:simplePos x="0" y="0"/>
+                <wp:positionH relativeFrom="column">
+                  <wp:posOffset>4347210</wp:posOffset>
+                </wp:positionH>
+                <wp:positionV relativeFrom="paragraph">
+                  <wp:posOffset>1210945</wp:posOffset>
+                </wp:positionV>
+                <wp:extent cx="57467" cy="49848"/>
+                <wp:effectExtent l="3810" t="15240" r="41910" b="41910"/>
+                <wp:wrapNone/>
+                <wp:docPr id="8" name="Isosceles Triangle 8"/>
+                <wp:cNvGraphicFramePr/>
+                <a:graphic xmlns:a="http://schemas.openxmlformats.org/drawingml/2006/main">
+                  <a:graphicData uri="http://schemas.microsoft.com/office/word/2010/wordprocessingShape">
+                    <wps:wsp>
+                      <wps:cNvSpPr/>
+                      <wps:spPr>
+                        <a:xfrm rot="5400000">
+                          <a:off x="0" y="0"/>
+                          <a:ext cx="57467" cy="49848"/>
+                        </a:xfrm>
+                        <a:prstGeom prst="triangle">
+                          <a:avLst/>
+                        </a:prstGeom>
+                      </wps:spPr>
+                      <wps:style>
+                        <a:lnRef idx="2">
+                          <a:schemeClr val="dk1">
+                            <a:shade val="50000"/>
+                          </a:schemeClr>
+                        </a:lnRef>
+                        <a:fillRef idx="1">
+                          <a:schemeClr val="dk1"/>
+                        </a:fillRef>
+                        <a:effectRef idx="0">
+                          <a:schemeClr val="dk1"/>
+                        </a:effectRef>
+                        <a:fontRef idx="minor">
+                          <a:schemeClr val="lt1"/>
+                        </a:fontRef>
+                      </wps:style>
+                      <wps:bodyPr rot="0" spcFirstLastPara="0" vertOverflow="overflow" horzOverflow="overflow" vert="horz" wrap="square" lIns="91440" tIns="45720" rIns="91440" bIns="45720" numCol="1" spcCol="0" rtlCol="0" fromWordArt="0" anchor="ctr" anchorCtr="0" forceAA="0" compatLnSpc="1">
+                        <a:prstTxWarp prst="textNoShape">
+                          <a:avLst/>
+                        </a:prstTxWarp>
+                        <a:noAutofit/>
+                      </wps:bodyPr>
+                    </wps:wsp>
+                  </a:graphicData>
+                </a:graphic>
+                <wp14:sizeRelH relativeFrom="margin">
+                  <wp14:pctWidth>0</wp14:pctWidth>
+                </wp14:sizeRelH>
+                <wp14:sizeRelV relativeFrom="margin">
+                  <wp14:pctHeight>0</wp14:pctHeight>
+                </wp14:sizeRelV>
+              </wp:anchor>
+            </w:drawing>
+          </mc:Choice>
+          <mc:Fallback>
+            <w:pict>
+              <v:shapetype w14:anchorId="20901F06" id="_x0000_t5" coordsize="21600,21600" o:spt="5" adj="10800" path="m@0,l,21600r21600,xe">
+                <v:stroke joinstyle="miter"/>
+                <v:formulas>
+                  <v:f eqn="val #0"/>
+                  <v:f eqn="prod #0 1 2"/>
+                  <v:f eqn="sum @1 10800 0"/>
+                </v:formulas>
+                <v:path gradientshapeok="t" o:connecttype="custom" o:connectlocs="@0,0;@1,10800;0,21600;10800,21600;21600,21600;@2,10800" textboxrect="0,10800,10800,18000;5400,10800,16200,18000;10800,10800,21600,18000;0,7200,7200,21600;7200,7200,14400,21600;14400,7200,21600,21600"/>
+                <v:handles>
+                  <v:h position="#0,topLeft" xrange="0,21600"/>
+                </v:handles>
+              </v:shapetype>
+              <v:shape id="Isosceles Triangle 8" o:spid="_x0000_s1026" type="#_x0000_t5" style="position:absolute;margin-left:342.3pt;margin-top:95.35pt;width:4.5pt;height:3.95pt;rotation:90;z-index:251669504;visibility:visible;mso-wrap-style:square;mso-width-percent:0;mso-height-percent:0;mso-wrap-distance-left:9pt;mso-wrap-distance-top:0;mso-wrap-distance-right:9pt;mso-wrap-distance-bottom:0;mso-position-horizontal:absolute;mso-position-horizontal-relative:text;mso-position-vertical:absolute;mso-position-vertical-relative:text;mso-width-percent:0;mso-height-percent:0;mso-width-relative:margin;mso-height-relative:margin;v-text-anchor:middle" o:gfxdata="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" fillcolor="black [3200]" strokecolor="black [1600]" strokeweight="1pt"/>
+            </w:pict>
+          </mc:Fallback>
+        </mc:AlternateContent>
+      </w:r>
+      <w:r>
+        <w:rPr>
+          <w:noProof/>
+        </w:rPr>
+        <mc:AlternateContent>
+          <mc:Choice Requires="wps">
+            <w:drawing>
+              <wp:anchor distT="0" distB="0" distL="114300" distR="114300" simplePos="0" relativeHeight="251667456" behindDoc="0" locked="0" layoutInCell="1" allowOverlap="1" wp14:anchorId="43C2466F" wp14:editId="72194D18">
+                <wp:simplePos x="0" y="0"/>
+                <wp:positionH relativeFrom="column">
+                  <wp:posOffset>4347210</wp:posOffset>
+                </wp:positionH>
+                <wp:positionV relativeFrom="paragraph">
+                  <wp:posOffset>528955</wp:posOffset>
+                </wp:positionV>
+                <wp:extent cx="57467" cy="49848"/>
+                <wp:effectExtent l="3810" t="15240" r="41910" b="41910"/>
+                <wp:wrapNone/>
+                <wp:docPr id="7" name="Isosceles Triangle 7"/>
+                <wp:cNvGraphicFramePr/>
+                <a:graphic xmlns:a="http://schemas.openxmlformats.org/drawingml/2006/main">
+                  <a:graphicData uri="http://schemas.microsoft.com/office/word/2010/wordprocessingShape">
+                    <wps:wsp>
+                      <wps:cNvSpPr/>
+                      <wps:spPr>
+                        <a:xfrm rot="5400000">
+                          <a:off x="0" y="0"/>
+                          <a:ext cx="57467" cy="49848"/>
+                        </a:xfrm>
+                        <a:prstGeom prst="triangle">
+                          <a:avLst/>
+                        </a:prstGeom>
+                      </wps:spPr>
+                      <wps:style>
+                        <a:lnRef idx="2">
+                          <a:schemeClr val="dk1">
+                            <a:shade val="50000"/>
+                          </a:schemeClr>
+                        </a:lnRef>
+                        <a:fillRef idx="1">
+                          <a:schemeClr val="dk1"/>
+                        </a:fillRef>
+                        <a:effectRef idx="0">
+                          <a:schemeClr val="dk1"/>
+                        </a:effectRef>
+                        <a:fontRef idx="minor">
+                          <a:schemeClr val="lt1"/>
+                        </a:fontRef>
+                      </wps:style>
+                      <wps:bodyPr rot="0" spcFirstLastPara="0" vertOverflow="overflow" horzOverflow="overflow" vert="horz" wrap="square" lIns="91440" tIns="45720" rIns="91440" bIns="45720" numCol="1" spcCol="0" rtlCol="0" fromWordArt="0" anchor="ctr" anchorCtr="0" forceAA="0" compatLnSpc="1">
+                        <a:prstTxWarp prst="textNoShape">
+                          <a:avLst/>
+                        </a:prstTxWarp>
+                        <a:noAutofit/>
+                      </wps:bodyPr>
+                    </wps:wsp>
+                  </a:graphicData>
+                </a:graphic>
+                <wp14:sizeRelH relativeFrom="margin">
+                  <wp14:pctWidth>0</wp14:pctWidth>
+                </wp14:sizeRelH>
+                <wp14:sizeRelV relativeFrom="margin">
+                  <wp14:pctHeight>0</wp14:pctHeight>
+                </wp14:sizeRelV>
+              </wp:anchor>
+            </w:drawing>
+          </mc:Choice>
+          <mc:Fallback>
+            <w:pict>
+              <v:shape w14:anchorId="6755A45D" id="Isosceles Triangle 7" o:spid="_x0000_s1026" type="#_x0000_t5" style="position:absolute;margin-left:342.3pt;margin-top:41.65pt;width:4.5pt;height:3.95pt;rotation:90;z-index:251667456;visibility:visible;mso-wrap-style:square;mso-width-percent:0;mso-height-percent:0;mso-wrap-distance-left:9pt;mso-wrap-distance-top:0;mso-wrap-distance-right:9pt;mso-wrap-distance-bottom:0;mso-position-horizontal:absolute;mso-position-horizontal-relative:text;mso-position-vertical:absolute;mso-position-vertical-relative:text;mso-width-percent:0;mso-height-percent:0;mso-width-relative:margin;mso-height-relative:margin;v-text-anchor:middle" o:gfxdata="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" fillcolor="black [3200]" strokecolor="black [1600]" strokeweight="1pt"/>
+            </w:pict>
+          </mc:Fallback>
+        </mc:AlternateContent>
+      </w:r>
+      <w:r>
+        <w:rPr>
+          <w:noProof/>
+        </w:rPr>
+        <mc:AlternateContent>
+          <mc:Choice Requires="wps">
+            <w:drawing>
+              <wp:anchor distT="0" distB="0" distL="114300" distR="114300" simplePos="0" relativeHeight="251665408" behindDoc="0" locked="0" layoutInCell="1" allowOverlap="1" wp14:anchorId="3D474206" wp14:editId="25D56AF9">
+                <wp:simplePos x="0" y="0"/>
+                <wp:positionH relativeFrom="column">
+                  <wp:posOffset>4347210</wp:posOffset>
+                </wp:positionH>
+                <wp:positionV relativeFrom="paragraph">
+                  <wp:posOffset>315595</wp:posOffset>
+                </wp:positionV>
+                <wp:extent cx="57467" cy="49848"/>
+                <wp:effectExtent l="3810" t="15240" r="41910" b="41910"/>
+                <wp:wrapNone/>
+                <wp:docPr id="6" name="Isosceles Triangle 6"/>
+                <wp:cNvGraphicFramePr/>
+                <a:graphic xmlns:a="http://schemas.openxmlformats.org/drawingml/2006/main">
+                  <a:graphicData uri="http://schemas.microsoft.com/office/word/2010/wordprocessingShape">
+                    <wps:wsp>
+                      <wps:cNvSpPr/>
+                      <wps:spPr>
+                        <a:xfrm rot="5400000">
+                          <a:off x="0" y="0"/>
+                          <a:ext cx="57467" cy="49848"/>
+                        </a:xfrm>
+                        <a:prstGeom prst="triangle">
+                          <a:avLst/>
+                        </a:prstGeom>
+                      </wps:spPr>
+                      <wps:style>
+                        <a:lnRef idx="2">
+                          <a:schemeClr val="dk1">
+                            <a:shade val="50000"/>
+                          </a:schemeClr>
+                        </a:lnRef>
+                        <a:fillRef idx="1">
+                          <a:schemeClr val="dk1"/>
+                        </a:fillRef>
+                        <a:effectRef idx="0">
+                          <a:schemeClr val="dk1"/>
+                        </a:effectRef>
+                        <a:fontRef idx="minor">
+                          <a:schemeClr val="lt1"/>
+                        </a:fontRef>
+                      </wps:style>
+                      <wps:bodyPr rot="0" spcFirstLastPara="0" vertOverflow="overflow" horzOverflow="overflow" vert="horz" wrap="square" lIns="91440" tIns="45720" rIns="91440" bIns="45720" numCol="1" spcCol="0" rtlCol="0" fromWordArt="0" anchor="ctr" anchorCtr="0" forceAA="0" compatLnSpc="1">
+                        <a:prstTxWarp prst="textNoShape">
+                          <a:avLst/>
+                        </a:prstTxWarp>
+                        <a:noAutofit/>
+                      </wps:bodyPr>
+                    </wps:wsp>
+                  </a:graphicData>
+                </a:graphic>
+                <wp14:sizeRelH relativeFrom="margin">
+                  <wp14:pctWidth>0</wp14:pctWidth>
+                </wp14:sizeRelH>
+                <wp14:sizeRelV relativeFrom="margin">
+                  <wp14:pctHeight>0</wp14:pctHeight>
+                </wp14:sizeRelV>
+              </wp:anchor>
+            </w:drawing>
+          </mc:Choice>
+          <mc:Fallback>
+            <w:pict>
+              <v:shape w14:anchorId="74D9B2D9" id="Isosceles Triangle 6" o:spid="_x0000_s1026" type="#_x0000_t5" style="position:absolute;margin-left:342.3pt;margin-top:24.85pt;width:4.5pt;height:3.95pt;rotation:90;z-index:251665408;visibility:visible;mso-wrap-style:square;mso-width-percent:0;mso-height-percent:0;mso-wrap-distance-left:9pt;mso-wrap-distance-top:0;mso-wrap-distance-right:9pt;mso-wrap-distance-bottom:0;mso-position-horizontal:absolute;mso-position-horizontal-relative:text;mso-position-vertical:absolute;mso-position-vertical-relative:text;mso-width-percent:0;mso-height-percent:0;mso-width-relative:margin;mso-height-relative:margin;v-text-anchor:middle" o:gfxdata="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" fillcolor="black [3200]" strokecolor="black [1600]" strokeweight="1pt"/>
+            </w:pict>
+          </mc:Fallback>
+        </mc:AlternateContent>
+      </w:r>
+      <w:r>
+        <w:rPr>
+          <w:noProof/>
+        </w:rPr>
+        <mc:AlternateContent>
+          <mc:Choice Requires="wps">
+            <w:drawing>
+              <wp:anchor distT="0" distB="0" distL="114300" distR="114300" simplePos="0" relativeHeight="251663360" behindDoc="0" locked="0" layoutInCell="1" allowOverlap="1" wp14:anchorId="0F8D6FB7" wp14:editId="5FB26C1D">
+                <wp:simplePos x="0" y="0"/>
+                <wp:positionH relativeFrom="column">
+                  <wp:posOffset>1779270</wp:posOffset>
+                </wp:positionH>
+                <wp:positionV relativeFrom="paragraph">
+                  <wp:posOffset>761365</wp:posOffset>
+                </wp:positionV>
+                <wp:extent cx="57467" cy="49848"/>
+                <wp:effectExtent l="3810" t="15240" r="41910" b="41910"/>
+                <wp:wrapNone/>
+                <wp:docPr id="4" name="Isosceles Triangle 4"/>
+                <wp:cNvGraphicFramePr/>
+                <a:graphic xmlns:a="http://schemas.openxmlformats.org/drawingml/2006/main">
+                  <a:graphicData uri="http://schemas.microsoft.com/office/word/2010/wordprocessingShape">
+                    <wps:wsp>
+                      <wps:cNvSpPr/>
+                      <wps:spPr>
+                        <a:xfrm rot="5400000">
+                          <a:off x="0" y="0"/>
+                          <a:ext cx="57467" cy="49848"/>
+                        </a:xfrm>
+                        <a:prstGeom prst="triangle">
+                          <a:avLst/>
+                        </a:prstGeom>
+                      </wps:spPr>
+                      <wps:style>
+                        <a:lnRef idx="2">
+                          <a:schemeClr val="dk1">
+                            <a:shade val="50000"/>
+                          </a:schemeClr>
+                        </a:lnRef>
+                        <a:fillRef idx="1">
+                          <a:schemeClr val="dk1"/>
+                        </a:fillRef>
+                        <a:effectRef idx="0">
+                          <a:schemeClr val="dk1"/>
+                        </a:effectRef>
+                        <a:fontRef idx="minor">
+                          <a:schemeClr val="lt1"/>
+                        </a:fontRef>
+                      </wps:style>
+                      <wps:bodyPr rot="0" spcFirstLastPara="0" vertOverflow="overflow" horzOverflow="overflow" vert="horz" wrap="square" lIns="91440" tIns="45720" rIns="91440" bIns="45720" numCol="1" spcCol="0" rtlCol="0" fromWordArt="0" anchor="ctr" anchorCtr="0" forceAA="0" compatLnSpc="1">
+                        <a:prstTxWarp prst="textNoShape">
+                          <a:avLst/>
+                        </a:prstTxWarp>
+                        <a:noAutofit/>
+                      </wps:bodyPr>
+                    </wps:wsp>
+                  </a:graphicData>
+                </a:graphic>
+                <wp14:sizeRelH relativeFrom="margin">
+                  <wp14:pctWidth>0</wp14:pctWidth>
+                </wp14:sizeRelH>
+                <wp14:sizeRelV relativeFrom="margin">
+                  <wp14:pctHeight>0</wp14:pctHeight>
+                </wp14:sizeRelV>
+              </wp:anchor>
+            </w:drawing>
+          </mc:Choice>
+          <mc:Fallback>
+            <w:pict>
+              <v:shape w14:anchorId="2EF89B54" id="Isosceles Triangle 4" o:spid="_x0000_s1026" type="#_x0000_t5" style="position:absolute;margin-left:140.1pt;margin-top:59.95pt;width:4.5pt;height:3.95pt;rotation:90;z-index:251663360;visibility:visible;mso-wrap-style:square;mso-width-percent:0;mso-height-percent:0;mso-wrap-distance-left:9pt;mso-wrap-distance-top:0;mso-wrap-distance-right:9pt;mso-wrap-distance-bottom:0;mso-position-horizontal:absolute;mso-position-horizontal-relative:text;mso-position-vertical:absolute;mso-position-vertical-relative:text;mso-width-percent:0;mso-height-percent:0;mso-width-relative:margin;mso-height-relative:margin;v-text-anchor:middle" o:gfxdata="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" fillcolor="black [3200]" strokecolor="black [1600]" strokeweight="1pt"/>
+            </w:pict>
+          </mc:Fallback>
+        </mc:AlternateContent>
+      </w:r>
+      <w:r>
+        <w:rPr>
+          <w:noProof/>
+        </w:rPr>
+        <mc:AlternateContent>
+          <mc:Choice Requires="wps">
+            <w:drawing>
+              <wp:anchor distT="0" distB="0" distL="114300" distR="114300" simplePos="0" relativeHeight="251661312" behindDoc="0" locked="0" layoutInCell="1" allowOverlap="1" wp14:anchorId="64EA4B7A" wp14:editId="50D7DFF4">
+                <wp:simplePos x="0" y="0"/>
+                <wp:positionH relativeFrom="column">
+                  <wp:posOffset>1783080</wp:posOffset>
+                </wp:positionH>
+                <wp:positionV relativeFrom="paragraph">
+                  <wp:posOffset>528955</wp:posOffset>
+                </wp:positionV>
+                <wp:extent cx="57467" cy="49848"/>
+                <wp:effectExtent l="3810" t="15240" r="41910" b="41910"/>
+                <wp:wrapNone/>
+                <wp:docPr id="3" name="Isosceles Triangle 3"/>
+                <wp:cNvGraphicFramePr/>
+                <a:graphic xmlns:a="http://schemas.openxmlformats.org/drawingml/2006/main">
+                  <a:graphicData uri="http://schemas.microsoft.com/office/word/2010/wordprocessingShape">
+                    <wps:wsp>
+                      <wps:cNvSpPr/>
+                      <wps:spPr>
+                        <a:xfrm rot="5400000">
+                          <a:off x="0" y="0"/>
+                          <a:ext cx="57467" cy="49848"/>
+                        </a:xfrm>
+                        <a:prstGeom prst="triangle">
+                          <a:avLst/>
+                        </a:prstGeom>
+                      </wps:spPr>
+                      <wps:style>
+                        <a:lnRef idx="2">
+                          <a:schemeClr val="dk1">
+                            <a:shade val="50000"/>
+                          </a:schemeClr>
+                        </a:lnRef>
+                        <a:fillRef idx="1">
+                          <a:schemeClr val="dk1"/>
+                        </a:fillRef>
+                        <a:effectRef idx="0">
+                          <a:schemeClr val="dk1"/>
+                        </a:effectRef>
+                        <a:fontRef idx="minor">
+                          <a:schemeClr val="lt1"/>
+                        </a:fontRef>
+                      </wps:style>
+                      <wps:bodyPr rot="0" spcFirstLastPara="0" vertOverflow="overflow" horzOverflow="overflow" vert="horz" wrap="square" lIns="91440" tIns="45720" rIns="91440" bIns="45720" numCol="1" spcCol="0" rtlCol="0" fromWordArt="0" anchor="ctr" anchorCtr="0" forceAA="0" compatLnSpc="1">
+                        <a:prstTxWarp prst="textNoShape">
+                          <a:avLst/>
+                        </a:prstTxWarp>
+                        <a:noAutofit/>
+                      </wps:bodyPr>
+                    </wps:wsp>
+                  </a:graphicData>
+                </a:graphic>
+                <wp14:sizeRelH relativeFrom="margin">
+                  <wp14:pctWidth>0</wp14:pctWidth>
+                </wp14:sizeRelH>
+                <wp14:sizeRelV relativeFrom="margin">
+                  <wp14:pctHeight>0</wp14:pctHeight>
+                </wp14:sizeRelV>
+              </wp:anchor>
+            </w:drawing>
+          </mc:Choice>
+          <mc:Fallback>
+            <w:pict>
+              <v:shape w14:anchorId="30287196" id="Isosceles Triangle 3" o:spid="_x0000_s1026" type="#_x0000_t5" style="position:absolute;margin-left:140.4pt;margin-top:41.65pt;width:4.5pt;height:3.95pt;rotation:90;z-index:251661312;visibility:visible;mso-wrap-style:square;mso-width-percent:0;mso-height-percent:0;mso-wrap-distance-left:9pt;mso-wrap-distance-top:0;mso-wrap-distance-right:9pt;mso-wrap-distance-bottom:0;mso-position-horizontal:absolute;mso-position-horizontal-relative:text;mso-position-vertical:absolute;mso-position-vertical-relative:text;mso-width-percent:0;mso-height-percent:0;mso-width-relative:margin;mso-height-relative:margin;v-text-anchor:middle" o:gfxdata="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" fillcolor="black [3200]" strokecolor="black [1600]" strokeweight="1pt"/>
+            </w:pict>
+          </mc:Fallback>
+        </mc:AlternateContent>
+      </w:r>
+      <w:r>
+        <w:rPr>
+          <w:noProof/>
+        </w:rPr>
+        <mc:AlternateContent>
+          <mc:Choice Requires="wps">
+            <w:drawing>
+              <wp:anchor distT="0" distB="0" distL="114300" distR="114300" simplePos="0" relativeHeight="251659264" behindDoc="0" locked="0" layoutInCell="1" allowOverlap="1" wp14:anchorId="12806197" wp14:editId="5E7A9318">
+                <wp:simplePos x="0" y="0"/>
+                <wp:positionH relativeFrom="column">
+                  <wp:posOffset>1779270</wp:posOffset>
+                </wp:positionH>
+                <wp:positionV relativeFrom="paragraph">
+                  <wp:posOffset>307340</wp:posOffset>
+                </wp:positionV>
+                <wp:extent cx="57467" cy="49848"/>
+                <wp:effectExtent l="3810" t="15240" r="41910" b="41910"/>
+                <wp:wrapNone/>
+                <wp:docPr id="2" name="Isosceles Triangle 2"/>
+                <wp:cNvGraphicFramePr/>
+                <a:graphic xmlns:a="http://schemas.openxmlformats.org/drawingml/2006/main">
+                  <a:graphicData uri="http://schemas.microsoft.com/office/word/2010/wordprocessingShape">
+                    <wps:wsp>
+                      <wps:cNvSpPr/>
+                      <wps:spPr>
+                        <a:xfrm rot="5400000">
+                          <a:off x="0" y="0"/>
+                          <a:ext cx="57467" cy="49848"/>
+                        </a:xfrm>
+                        <a:prstGeom prst="triangle">
+                          <a:avLst/>
+                        </a:prstGeom>
+                      </wps:spPr>
+                      <wps:style>
+                        <a:lnRef idx="2">
+                          <a:schemeClr val="dk1">
+                            <a:shade val="50000"/>
+                          </a:schemeClr>
+                        </a:lnRef>
+                        <a:fillRef idx="1">
+                          <a:schemeClr val="dk1"/>
+                        </a:fillRef>
+                        <a:effectRef idx="0">
+                          <a:schemeClr val="dk1"/>
+                        </a:effectRef>
+                        <a:fontRef idx="minor">
+                          <a:schemeClr val="lt1"/>
+                        </a:fontRef>
+                      </wps:style>
+                      <wps:bodyPr rot="0" spcFirstLastPara="0" vertOverflow="overflow" horzOverflow="overflow" vert="horz" wrap="square" lIns="91440" tIns="45720" rIns="91440" bIns="45720" numCol="1" spcCol="0" rtlCol="0" fromWordArt="0" anchor="ctr" anchorCtr="0" forceAA="0" compatLnSpc="1">
+                        <a:prstTxWarp prst="textNoShape">
+                          <a:avLst/>
+                        </a:prstTxWarp>
+                        <a:noAutofit/>
+                      </wps:bodyPr>
+                    </wps:wsp>
+                  </a:graphicData>
+                </a:graphic>
+                <wp14:sizeRelH relativeFrom="margin">
+                  <wp14:pctWidth>0</wp14:pctWidth>
+                </wp14:sizeRelH>
+                <wp14:sizeRelV relativeFrom="margin">
+                  <wp14:pctHeight>0</wp14:pctHeight>
+                </wp14:sizeRelV>
+              </wp:anchor>
+            </w:drawing>
+          </mc:Choice>
+          <mc:Fallback>
+            <w:pict>
+              <v:shape w14:anchorId="5C730815" id="Isosceles Triangle 2" o:spid="_x0000_s1026" type="#_x0000_t5" style="position:absolute;margin-left:140.1pt;margin-top:24.2pt;width:4.5pt;height:3.95pt;rotation:90;z-index:251659264;visibility:visible;mso-wrap-style:square;mso-width-percent:0;mso-height-percent:0;mso-wrap-distance-left:9pt;mso-wrap-distance-top:0;mso-wrap-distance-right:9pt;mso-wrap-distance-bottom:0;mso-position-horizontal:absolute;mso-position-horizontal-relative:text;mso-position-vertical:absolute;mso-position-vertical-relative:text;mso-width-percent:0;mso-height-percent:0;mso-width-relative:margin;mso-height-relative:margin;v-text-anchor:middle" o:gfxdata="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" fillcolor="black [3200]" strokecolor="black [1600]" strokeweight="1pt"/>
+            </w:pict>
+          </mc:Fallback>
+        </mc:AlternateContent>
+      </w:r>
+      <w:r>
+        <w:rPr>
+          <w:noProof/>
+        </w:rPr>
         <w:drawing>
-          <wp:inline distT="0" distB="0" distL="0" distR="0" wp14:anchorId="62C06523" wp14:editId="09F4D8C5">
+          <wp:inline distT="0" distB="0" distL="0" distR="0" wp14:anchorId="62C06523" wp14:editId="36C5554F">
             <wp:extent cx="5783580" cy="2286000"/>
             <wp:effectExtent l="0" t="0" r="7620" b="0"/>
             <wp:docPr id="5" name="Picture 5"/>
@@ -877,16 +1316,82 @@
     </w:p>
     <w:p>
       <w:pPr>
-        <w:pStyle w:val="Instructions"/>
-      </w:pPr>
-      <w:r>
-        <w:t xml:space="preserve">[Include one or more pictures of your completed prototype </w:t>
-      </w:r>
-      <w:r>
-        <w:t>system and</w:t>
-      </w:r>
-      <w:r>
-        <w:t xml:space="preserve"> add appropriate figure captions to explain what each picture shows.]</w:t>
+        <w:pStyle w:val="Heading2"/>
+      </w:pPr>
+      <w:r>
+        <w:rPr>
+          <w:noProof/>
+        </w:rPr>
+        <w:drawing>
+          <wp:anchor distT="0" distB="0" distL="114300" distR="114300" simplePos="0" relativeHeight="251670528" behindDoc="1" locked="0" layoutInCell="1" allowOverlap="1" wp14:anchorId="158697BA" wp14:editId="7887C3F4">
+            <wp:simplePos x="0" y="0"/>
+            <wp:positionH relativeFrom="column">
+              <wp:posOffset>3459480</wp:posOffset>
+            </wp:positionH>
+            <wp:positionV relativeFrom="paragraph">
+              <wp:posOffset>28575</wp:posOffset>
+            </wp:positionV>
+            <wp:extent cx="1408430" cy="1878330"/>
+            <wp:effectExtent l="0" t="0" r="1270" b="7620"/>
+            <wp:wrapTight wrapText="bothSides">
+              <wp:wrapPolygon edited="0">
+                <wp:start x="0" y="0"/>
+                <wp:lineTo x="0" y="21469"/>
+                <wp:lineTo x="21327" y="21469"/>
+                <wp:lineTo x="21327" y="0"/>
+                <wp:lineTo x="0" y="0"/>
+              </wp:wrapPolygon>
+            </wp:wrapTight>
+            <wp:docPr id="9" name="Picture 9"/>
+            <wp:cNvGraphicFramePr>
+              <a:graphicFrameLocks xmlns:a="http://schemas.openxmlformats.org/drawingml/2006/main" noChangeAspect="1"/>
+            </wp:cNvGraphicFramePr>
+            <a:graphic xmlns:a="http://schemas.openxmlformats.org/drawingml/2006/main">
+              <a:graphicData uri="http://schemas.openxmlformats.org/drawingml/2006/picture">
+                <pic:pic xmlns:pic="http://schemas.openxmlformats.org/drawingml/2006/picture">
+                  <pic:nvPicPr>
+                    <pic:cNvPr id="0" name="Picture 2"/>
+                    <pic:cNvPicPr>
+                      <a:picLocks noChangeAspect="1" noChangeArrowheads="1"/>
+                    </pic:cNvPicPr>
+                  </pic:nvPicPr>
+                  <pic:blipFill>
+                    <a:blip r:embed="rId9" cstate="print">
+                      <a:extLst>
+                        <a:ext uri="{28A0092B-C50C-407E-A947-70E740481C1C}">
+                          <a14:useLocalDpi xmlns:a14="http://schemas.microsoft.com/office/drawing/2010/main" val="0"/>
+                        </a:ext>
+                      </a:extLst>
+                    </a:blip>
+                    <a:srcRect/>
+                    <a:stretch>
+                      <a:fillRect/>
+                    </a:stretch>
+                  </pic:blipFill>
+                  <pic:spPr bwMode="auto">
+                    <a:xfrm>
+                      <a:off x="0" y="0"/>
+                      <a:ext cx="1408430" cy="1878330"/>
+                    </a:xfrm>
+                    <a:prstGeom prst="rect">
+                      <a:avLst/>
+                    </a:prstGeom>
+                    <a:noFill/>
+                    <a:ln>
+                      <a:noFill/>
+                    </a:ln>
+                  </pic:spPr>
+                </pic:pic>
+              </a:graphicData>
+            </a:graphic>
+            <wp14:sizeRelH relativeFrom="margin">
+              <wp14:pctWidth>0</wp14:pctWidth>
+            </wp14:sizeRelH>
+            <wp14:sizeRelV relativeFrom="margin">
+              <wp14:pctHeight>0</wp14:pctHeight>
+            </wp14:sizeRelV>
+          </wp:anchor>
+        </w:drawing>
       </w:r>
     </w:p>
     <w:p>
@@ -894,39 +1399,433 @@
         <w:pStyle w:val="Heading2"/>
       </w:pPr>
       <w:r>
-        <w:t>Preliminary Production Design Changes</w:t>
+        <w:rPr>
+          <w:noProof/>
+        </w:rPr>
+        <w:drawing>
+          <wp:anchor distT="0" distB="0" distL="114300" distR="114300" simplePos="0" relativeHeight="251671552" behindDoc="1" locked="0" layoutInCell="1" allowOverlap="1" wp14:anchorId="7C81F06E" wp14:editId="6ECA37DE">
+            <wp:simplePos x="0" y="0"/>
+            <wp:positionH relativeFrom="margin">
+              <wp:posOffset>469265</wp:posOffset>
+            </wp:positionH>
+            <wp:positionV relativeFrom="paragraph">
+              <wp:posOffset>144145</wp:posOffset>
+            </wp:positionV>
+            <wp:extent cx="1890395" cy="1168400"/>
+            <wp:effectExtent l="0" t="952" r="0" b="0"/>
+            <wp:wrapTight wrapText="bothSides">
+              <wp:wrapPolygon edited="0">
+                <wp:start x="21611" y="18"/>
+                <wp:lineTo x="279" y="18"/>
+                <wp:lineTo x="279" y="21148"/>
+                <wp:lineTo x="21611" y="21148"/>
+                <wp:lineTo x="21611" y="18"/>
+              </wp:wrapPolygon>
+            </wp:wrapTight>
+            <wp:docPr id="10" name="Picture 10"/>
+            <wp:cNvGraphicFramePr>
+              <a:graphicFrameLocks xmlns:a="http://schemas.openxmlformats.org/drawingml/2006/main" noChangeAspect="1"/>
+            </wp:cNvGraphicFramePr>
+            <a:graphic xmlns:a="http://schemas.openxmlformats.org/drawingml/2006/main">
+              <a:graphicData uri="http://schemas.openxmlformats.org/drawingml/2006/picture">
+                <pic:pic xmlns:pic="http://schemas.openxmlformats.org/drawingml/2006/picture">
+                  <pic:nvPicPr>
+                    <pic:cNvPr id="0" name="Picture 4"/>
+                    <pic:cNvPicPr>
+                      <a:picLocks noChangeAspect="1" noChangeArrowheads="1"/>
+                    </pic:cNvPicPr>
+                  </pic:nvPicPr>
+                  <pic:blipFill rotWithShape="1">
+                    <a:blip r:embed="rId10" cstate="print">
+                      <a:extLst>
+                        <a:ext uri="{28A0092B-C50C-407E-A947-70E740481C1C}">
+                          <a14:useLocalDpi xmlns:a14="http://schemas.microsoft.com/office/drawing/2010/main" val="0"/>
+                        </a:ext>
+                      </a:extLst>
+                    </a:blip>
+                    <a:srcRect l="26409" t="29278" r="30861" b="35510"/>
+                    <a:stretch/>
+                  </pic:blipFill>
+                  <pic:spPr bwMode="auto">
+                    <a:xfrm rot="16200000">
+                      <a:off x="0" y="0"/>
+                      <a:ext cx="1890395" cy="1168400"/>
+                    </a:xfrm>
+                    <a:prstGeom prst="rect">
+                      <a:avLst/>
+                    </a:prstGeom>
+                    <a:noFill/>
+                    <a:ln>
+                      <a:noFill/>
+                    </a:ln>
+                    <a:extLst>
+                      <a:ext uri="{53640926-AAD7-44D8-BBD7-CCE9431645EC}">
+                        <a14:shadowObscured xmlns:a14="http://schemas.microsoft.com/office/drawing/2010/main"/>
+                      </a:ext>
+                    </a:extLst>
+                  </pic:spPr>
+                </pic:pic>
+              </a:graphicData>
+            </a:graphic>
+            <wp14:sizeRelH relativeFrom="margin">
+              <wp14:pctWidth>0</wp14:pctWidth>
+            </wp14:sizeRelH>
+            <wp14:sizeRelV relativeFrom="margin">
+              <wp14:pctHeight>0</wp14:pctHeight>
+            </wp14:sizeRelV>
+          </wp:anchor>
+        </w:drawing>
       </w:r>
     </w:p>
     <w:p>
       <w:pPr>
-        <w:pStyle w:val="Instructions"/>
-      </w:pPr>
-      <w:r>
-        <w:t>[</w:t>
-      </w:r>
-      <w:r>
-        <w:t xml:space="preserve">Identify any simple enhancements or improvements that </w:t>
-      </w:r>
-      <w:r>
-        <w:t>should</w:t>
-      </w:r>
-      <w:r>
-        <w:t xml:space="preserve"> be included in a future revision of the product</w:t>
-      </w:r>
-      <w:r>
-        <w:t>.</w:t>
-      </w:r>
-      <w:r>
-        <w:t>]</w:t>
-      </w:r>
+        <w:pStyle w:val="Heading2"/>
+      </w:pPr>
     </w:p>
     <w:p>
-      <w:r>
-        <w:br w:type="page"/>
-      </w:r>
+      <w:pPr>
+        <w:pStyle w:val="Heading2"/>
+      </w:pPr>
     </w:p>
     <w:p>
       <w:pPr>
+        <w:pStyle w:val="Heading2"/>
+      </w:pPr>
+    </w:p>
+    <w:p>
+      <w:pPr>
+        <w:pStyle w:val="Heading2"/>
+      </w:pPr>
+    </w:p>
+    <w:p>
+      <w:pPr>
+        <w:pStyle w:val="Heading2"/>
+      </w:pPr>
+    </w:p>
+    <w:p>
+      <w:pPr>
+        <w:pStyle w:val="Heading2"/>
+      </w:pPr>
+      <w:r>
+        <w:rPr>
+          <w:noProof/>
+        </w:rPr>
+        <mc:AlternateContent>
+          <mc:Choice Requires="wps">
+            <w:drawing>
+              <wp:anchor distT="0" distB="0" distL="114300" distR="114300" simplePos="0" relativeHeight="251672576" behindDoc="0" locked="0" layoutInCell="1" allowOverlap="1" wp14:anchorId="453D69C1" wp14:editId="527D8623">
+                <wp:simplePos x="0" y="0"/>
+                <wp:positionH relativeFrom="column">
+                  <wp:posOffset>716280</wp:posOffset>
+                </wp:positionH>
+                <wp:positionV relativeFrom="paragraph">
+                  <wp:posOffset>116205</wp:posOffset>
+                </wp:positionV>
+                <wp:extent cx="1417320" cy="266700"/>
+                <wp:effectExtent l="0" t="0" r="11430" b="19050"/>
+                <wp:wrapNone/>
+                <wp:docPr id="11" name="Text Box 11"/>
+                <wp:cNvGraphicFramePr/>
+                <a:graphic xmlns:a="http://schemas.openxmlformats.org/drawingml/2006/main">
+                  <a:graphicData uri="http://schemas.microsoft.com/office/word/2010/wordprocessingShape">
+                    <wps:wsp>
+                      <wps:cNvSpPr txBox="1"/>
+                      <wps:spPr>
+                        <a:xfrm>
+                          <a:off x="0" y="0"/>
+                          <a:ext cx="1417320" cy="266700"/>
+                        </a:xfrm>
+                        <a:prstGeom prst="rect">
+                          <a:avLst/>
+                        </a:prstGeom>
+                        <a:solidFill>
+                          <a:schemeClr val="lt1"/>
+                        </a:solidFill>
+                        <a:ln w="6350">
+                          <a:solidFill>
+                            <a:prstClr val="black"/>
+                          </a:solidFill>
+                        </a:ln>
+                      </wps:spPr>
+                      <wps:txbx>
+                        <w:txbxContent>
+                          <w:p>
+                            <w:pPr>
+                              <w:jc w:val="center"/>
+                              <w:rPr>
+                                <w:sz w:val="20"/>
+                                <w:szCs w:val="20"/>
+                              </w:rPr>
+                            </w:pPr>
+                            <w:r>
+                              <w:rPr>
+                                <w:sz w:val="20"/>
+                                <w:szCs w:val="20"/>
+                              </w:rPr>
+                              <w:t>Device and its display</w:t>
+                            </w:r>
+                          </w:p>
+                        </w:txbxContent>
+                      </wps:txbx>
+                      <wps:bodyPr rot="0" spcFirstLastPara="0" vertOverflow="overflow" horzOverflow="overflow" vert="horz" wrap="square" lIns="91440" tIns="45720" rIns="91440" bIns="45720" numCol="1" spcCol="0" rtlCol="0" fromWordArt="0" anchor="t" anchorCtr="0" forceAA="0" compatLnSpc="1">
+                        <a:prstTxWarp prst="textNoShape">
+                          <a:avLst/>
+                        </a:prstTxWarp>
+                        <a:noAutofit/>
+                      </wps:bodyPr>
+                    </wps:wsp>
+                  </a:graphicData>
+                </a:graphic>
+                <wp14:sizeRelH relativeFrom="margin">
+                  <wp14:pctWidth>0</wp14:pctWidth>
+                </wp14:sizeRelH>
+                <wp14:sizeRelV relativeFrom="margin">
+                  <wp14:pctHeight>0</wp14:pctHeight>
+                </wp14:sizeRelV>
+              </wp:anchor>
+            </w:drawing>
+          </mc:Choice>
+          <mc:Fallback>
+            <w:pict>
+              <v:shapetype w14:anchorId="453D69C1" id="_x0000_t202" coordsize="21600,21600" o:spt="202" path="m,l,21600r21600,l21600,xe">
+                <v:stroke joinstyle="miter"/>
+                <v:path gradientshapeok="t" o:connecttype="rect"/>
+              </v:shapetype>
+              <v:shape id="Text Box 11" o:spid="_x0000_s1026" type="#_x0000_t202" style="position:absolute;left:0;text-align:left;margin-left:56.4pt;margin-top:9.15pt;width:111.6pt;height:21pt;z-index:251672576;visibility:visible;mso-wrap-style:square;mso-width-percent:0;mso-height-percent:0;mso-wrap-distance-left:9pt;mso-wrap-distance-top:0;mso-wrap-distance-right:9pt;mso-wrap-distance-bottom:0;mso-position-horizontal:absolute;mso-position-horizontal-relative:text;mso-position-vertical:absolute;mso-position-vertical-relative:text;mso-width-percent:0;mso-height-percent:0;mso-width-relative:margin;mso-height-relative:margin;v-text-anchor:top" o:gfxdata="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" fillcolor="white [3201]" strokeweight=".5pt">
+                <v:textbox>
+                  <w:txbxContent>
+                    <w:p>
+                      <w:pPr>
+                        <w:jc w:val="center"/>
+                        <w:rPr>
+                          <w:sz w:val="20"/>
+                          <w:szCs w:val="20"/>
+                        </w:rPr>
+                      </w:pPr>
+                      <w:r>
+                        <w:rPr>
+                          <w:sz w:val="20"/>
+                          <w:szCs w:val="20"/>
+                        </w:rPr>
+                        <w:t>Device and its display</w:t>
+                      </w:r>
+                    </w:p>
+                  </w:txbxContent>
+                </v:textbox>
+              </v:shape>
+            </w:pict>
+          </mc:Fallback>
+        </mc:AlternateContent>
+      </w:r>
+      <w:r>
+        <w:rPr>
+          <w:noProof/>
+        </w:rPr>
+        <mc:AlternateContent>
+          <mc:Choice Requires="wps">
+            <w:drawing>
+              <wp:anchor distT="0" distB="0" distL="114300" distR="114300" simplePos="0" relativeHeight="251674624" behindDoc="0" locked="0" layoutInCell="1" allowOverlap="1" wp14:anchorId="120319D2" wp14:editId="3625FB95">
+                <wp:simplePos x="0" y="0"/>
+                <wp:positionH relativeFrom="column">
+                  <wp:posOffset>3459480</wp:posOffset>
+                </wp:positionH>
+                <wp:positionV relativeFrom="paragraph">
+                  <wp:posOffset>85725</wp:posOffset>
+                </wp:positionV>
+                <wp:extent cx="1394460" cy="426720"/>
+                <wp:effectExtent l="0" t="0" r="15240" b="11430"/>
+                <wp:wrapNone/>
+                <wp:docPr id="13" name="Text Box 13"/>
+                <wp:cNvGraphicFramePr/>
+                <a:graphic xmlns:a="http://schemas.openxmlformats.org/drawingml/2006/main">
+                  <a:graphicData uri="http://schemas.microsoft.com/office/word/2010/wordprocessingShape">
+                    <wps:wsp>
+                      <wps:cNvSpPr txBox="1"/>
+                      <wps:spPr>
+                        <a:xfrm>
+                          <a:off x="0" y="0"/>
+                          <a:ext cx="1394460" cy="426720"/>
+                        </a:xfrm>
+                        <a:prstGeom prst="rect">
+                          <a:avLst/>
+                        </a:prstGeom>
+                        <a:solidFill>
+                          <a:schemeClr val="lt1"/>
+                        </a:solidFill>
+                        <a:ln w="6350">
+                          <a:solidFill>
+                            <a:prstClr val="black"/>
+                          </a:solidFill>
+                        </a:ln>
+                      </wps:spPr>
+                      <wps:txbx>
+                        <w:txbxContent>
+                          <w:p>
+                            <w:pPr>
+                              <w:jc w:val="center"/>
+                              <w:rPr>
+                                <w:sz w:val="20"/>
+                                <w:szCs w:val="20"/>
+                              </w:rPr>
+                            </w:pPr>
+                            <w:r>
+                              <w:rPr>
+                                <w:sz w:val="20"/>
+                                <w:szCs w:val="20"/>
+                              </w:rPr>
+                              <w:t>Sensor bundle to be used in a growing zone</w:t>
+                            </w:r>
+                          </w:p>
+                        </w:txbxContent>
+                      </wps:txbx>
+                      <wps:bodyPr rot="0" spcFirstLastPara="0" vertOverflow="overflow" horzOverflow="overflow" vert="horz" wrap="square" lIns="91440" tIns="45720" rIns="91440" bIns="45720" numCol="1" spcCol="0" rtlCol="0" fromWordArt="0" anchor="t" anchorCtr="0" forceAA="0" compatLnSpc="1">
+                        <a:prstTxWarp prst="textNoShape">
+                          <a:avLst/>
+                        </a:prstTxWarp>
+                        <a:noAutofit/>
+                      </wps:bodyPr>
+                    </wps:wsp>
+                  </a:graphicData>
+                </a:graphic>
+                <wp14:sizeRelH relativeFrom="margin">
+                  <wp14:pctWidth>0</wp14:pctWidth>
+                </wp14:sizeRelH>
+                <wp14:sizeRelV relativeFrom="margin">
+                  <wp14:pctHeight>0</wp14:pctHeight>
+                </wp14:sizeRelV>
+              </wp:anchor>
+            </w:drawing>
+          </mc:Choice>
+          <mc:Fallback>
+            <w:pict>
+              <v:shape w14:anchorId="120319D2" id="Text Box 13" o:spid="_x0000_s1027" type="#_x0000_t202" style="position:absolute;left:0;text-align:left;margin-left:272.4pt;margin-top:6.75pt;width:109.8pt;height:33.6pt;z-index:251674624;visibility:visible;mso-wrap-style:square;mso-width-percent:0;mso-height-percent:0;mso-wrap-distance-left:9pt;mso-wrap-distance-top:0;mso-wrap-distance-right:9pt;mso-wrap-distance-bottom:0;mso-position-horizontal:absolute;mso-position-horizontal-relative:text;mso-position-vertical:absolute;mso-position-vertical-relative:text;mso-width-percent:0;mso-height-percent:0;mso-width-relative:margin;mso-height-relative:margin;v-text-anchor:top" o:gfxdata="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" fillcolor="white [3201]" strokeweight=".5pt">
+                <v:textbox>
+                  <w:txbxContent>
+                    <w:p>
+                      <w:pPr>
+                        <w:jc w:val="center"/>
+                        <w:rPr>
+                          <w:sz w:val="20"/>
+                          <w:szCs w:val="20"/>
+                        </w:rPr>
+                      </w:pPr>
+                      <w:r>
+                        <w:rPr>
+                          <w:sz w:val="20"/>
+                          <w:szCs w:val="20"/>
+                        </w:rPr>
+                        <w:t>Sensor bundle to be used in a growing zone</w:t>
+                      </w:r>
+                    </w:p>
+                  </w:txbxContent>
+                </v:textbox>
+              </v:shape>
+            </w:pict>
+          </mc:Fallback>
+        </mc:AlternateContent>
+      </w:r>
+    </w:p>
+    <w:p/>
+    <w:p>
+      <w:pPr>
+        <w:pStyle w:val="Heading2"/>
+      </w:pPr>
+      <w:r>
+        <w:t>Preliminary Production Design Changes</w:t>
+      </w:r>
+    </w:p>
+    <w:p>
+      <w:pPr>
+        <w:pStyle w:val="Instructions"/>
+        <w:numPr>
+          <w:ilvl w:val="0"/>
+          <w:numId w:val="19"/>
+        </w:numPr>
+        <w:spacing w:after="0"/>
+      </w:pPr>
+      <w:r>
+        <w:rPr>
+          <w:i w:val="0"/>
+          <w:iCs/>
+        </w:rPr>
+        <w:t>More robust wiring for sensor bundle</w:t>
+      </w:r>
+    </w:p>
+    <w:p>
+      <w:pPr>
+        <w:pStyle w:val="Instructions"/>
+        <w:numPr>
+          <w:ilvl w:val="0"/>
+          <w:numId w:val="19"/>
+        </w:numPr>
+        <w:spacing w:after="0"/>
+      </w:pPr>
+      <w:r>
+        <w:rPr>
+          <w:i w:val="0"/>
+          <w:iCs/>
+        </w:rPr>
+        <w:t>Move 5V barrel jack to make LCD more easily viewable</w:t>
+      </w:r>
+    </w:p>
+    <w:p>
+      <w:pPr>
+        <w:pStyle w:val="Instructions"/>
+        <w:numPr>
+          <w:ilvl w:val="0"/>
+          <w:numId w:val="19"/>
+        </w:numPr>
+        <w:spacing w:after="0"/>
+      </w:pPr>
+      <w:r>
+        <w:rPr>
+          <w:i w:val="0"/>
+          <w:iCs/>
+        </w:rPr>
+        <w:t>Improves calibration of sensors</w:t>
+      </w:r>
+    </w:p>
+    <w:p>
+      <w:pPr>
+        <w:pStyle w:val="Instructions"/>
+        <w:numPr>
+          <w:ilvl w:val="0"/>
+          <w:numId w:val="19"/>
+        </w:numPr>
+        <w:spacing w:after="0"/>
+      </w:pPr>
+      <w:r>
+        <w:rPr>
+          <w:i w:val="0"/>
+          <w:iCs/>
+        </w:rPr>
+        <w:t>More intuitive UI, including a static LCD display (instead of scrolling)</w:t>
+      </w:r>
+    </w:p>
+    <w:p>
+      <w:pPr>
+        <w:pStyle w:val="Instructions"/>
+        <w:numPr>
+          <w:ilvl w:val="0"/>
+          <w:numId w:val="19"/>
+        </w:numPr>
+        <w:spacing w:after="0"/>
+      </w:pPr>
+      <w:r>
+        <w:rPr>
+          <w:i w:val="0"/>
+          <w:iCs/>
+        </w:rPr>
+        <w:t>Make board power independent of USB port (would including adding an LDO or step down)</w:t>
+      </w:r>
+    </w:p>
+    <w:p>
+      <w:r>
+        <w:br w:type="page"/>
+      </w:r>
+    </w:p>
+    <w:p>
+      <w:pPr>
         <w:pStyle w:val="Heading1"/>
       </w:pPr>
       <w:r>
@@ -945,13 +1844,8 @@
         <w:pStyle w:val="Subtitle"/>
       </w:pPr>
       <w:r>
-        <w:t xml:space="preserve">Robert </w:t>
-      </w:r>
-      <w:proofErr w:type="spellStart"/>
-      <w:r>
-        <w:t>Toyonaga</w:t>
-      </w:r>
-      <w:proofErr w:type="spellEnd"/>
+        <w:t>Robert Toyonaga</w:t>
+      </w:r>
       <w:r>
         <w:t xml:space="preserve"> – ID# </w:t>
       </w:r>
@@ -1158,100 +2052,67 @@
     </w:p>
     <w:p>
       <w:r>
-        <w:t>When this project goes into production, lead free solder should be used to create electrical connections and all components used should be R</w:t>
+        <w:t xml:space="preserve">When this project goes into production, lead free solder should be used to create electrical connections and all components used should be RoHS compliant.  </w:t>
+      </w:r>
+      <w:r>
+        <w:t xml:space="preserve">This means that the solder joints used to connect </w:t>
+      </w:r>
+      <w:r>
+        <w:lastRenderedPageBreak/>
+        <w:t xml:space="preserve">components to the PCB should </w:t>
+      </w:r>
+      <w:r>
+        <w:t>be made with lead free solder. The new connectors that are to be chosen should also be checked for RoHS compliancy. It might be especially important to ensure that no part of the sensor bundle (which contacts soil) be a risk to the environment.</w:t>
+      </w:r>
+      <w:r>
+        <w:t xml:space="preserve"> </w:t>
+      </w:r>
+      <w:r>
+        <w:br w:type="page"/>
+      </w:r>
+    </w:p>
+    <w:p>
+      <w:pPr>
+        <w:pStyle w:val="Heading1"/>
+      </w:pPr>
+      <w:r>
+        <w:lastRenderedPageBreak/>
+        <w:t>Member</w:t>
+      </w:r>
+      <w:r>
+        <w:t xml:space="preserve"> 2 Production Details</w:t>
+      </w:r>
+    </w:p>
+    <w:p>
+      <w:pPr>
+        <w:pStyle w:val="Subtitle"/>
+      </w:pPr>
+      <w:r>
+        <w:t>Zain Denno</w:t>
+      </w:r>
+      <w:r>
+        <w:t xml:space="preserve"> – ID# </w:t>
+      </w:r>
+      <w:r>
+        <w:t>20654316</w:t>
       </w:r>
       <w:bookmarkStart w:id="0" w:name="_GoBack"/>
       <w:bookmarkEnd w:id="0"/>
-      <w:r>
-        <w:t xml:space="preserve">oHS compliant.  </w:t>
-      </w:r>
-      <w:r>
-        <w:t xml:space="preserve">This means that the solder joints used to connect </w:t>
-      </w:r>
-      <w:r>
-        <w:lastRenderedPageBreak/>
-        <w:t xml:space="preserve">components to the PCB should </w:t>
-      </w:r>
-      <w:r>
-        <w:t>be made with lead free solder. The new connectors that are to be chosen should also be checked for RoHS compliancy. It might be especially important to ensure that no part of the sensor bundle (which contacts soil) be a risk to the environment.</w:t>
-      </w:r>
-      <w:r>
-        <w:t xml:space="preserve"> </w:t>
-      </w:r>
-      <w:r>
-        <w:br w:type="page"/>
-      </w:r>
     </w:p>
     <w:p>
       <w:pPr>
-        <w:pStyle w:val="Heading1"/>
-      </w:pPr>
-      <w:r>
-        <w:lastRenderedPageBreak/>
-        <w:t>Member</w:t>
-      </w:r>
-      <w:r>
-        <w:t xml:space="preserve"> 2 Production Details</w:t>
+        <w:pStyle w:val="Heading2"/>
+      </w:pPr>
+      <w:r>
+        <w:t>[STEM Issue]</w:t>
       </w:r>
     </w:p>
     <w:p>
       <w:pPr>
-        <w:pStyle w:val="Subtitle"/>
-      </w:pPr>
-      <w:r>
-        <w:t>[</w:t>
-      </w:r>
-      <w:r>
-        <w:t>Member</w:t>
-      </w:r>
-      <w:r>
-        <w:t xml:space="preserve"> 2 Name] – ID# [</w:t>
-      </w:r>
-      <w:r>
-        <w:t>Member</w:t>
-      </w:r>
-      <w:r>
-        <w:t xml:space="preserve"> 2 ID#]</w:t>
-      </w:r>
-    </w:p>
-    <w:p>
-      <w:pPr>
-        <w:pStyle w:val="Heading2"/>
-      </w:pPr>
-      <w:r>
-        <w:t>[STEM Issue]</w:t>
-      </w:r>
-    </w:p>
-    <w:p>
-      <w:pPr>
         <w:pStyle w:val="Instructions"/>
       </w:pPr>
       <w:r>
-        <w:t>[Replace heading with one of these topics: Design for Test (</w:t>
-      </w:r>
-      <w:proofErr w:type="spellStart"/>
-      <w:r>
-        <w:t>DfT</w:t>
-      </w:r>
-      <w:proofErr w:type="spellEnd"/>
-      <w:r>
-        <w:t>), Design for Manufacturability (</w:t>
-      </w:r>
-      <w:proofErr w:type="spellStart"/>
-      <w:r>
-        <w:t>DfM</w:t>
-      </w:r>
-      <w:proofErr w:type="spellEnd"/>
-      <w:r>
-        <w:t>), Design for Reliability (</w:t>
-      </w:r>
-      <w:proofErr w:type="spellStart"/>
-      <w:r>
-        <w:t>DfR</w:t>
-      </w:r>
-      <w:proofErr w:type="spellEnd"/>
-      <w:r>
-        <w:t>), Cables and Connectors, Mechanical Enclosure, Further Integration</w:t>
+        <w:t>[Replace heading with one of these topics: Design for Test (DfT), Design for Manufacturability (DfM), Design for Reliability (DfR), Cables and Connectors, Mechanical Enclosure, Further Integration</w:t>
       </w:r>
       <w:r>
         <w:t>.</w:t>
@@ -1489,9 +2350,9 @@
     <w:p>
       <w:pPr>
         <w:sectPr>
-          <w:headerReference w:type="default" r:id="rId9"/>
-          <w:footerReference w:type="default" r:id="rId10"/>
-          <w:footerReference w:type="first" r:id="rId11"/>
+          <w:headerReference w:type="default" r:id="rId11"/>
+          <w:footerReference w:type="default" r:id="rId12"/>
+          <w:footerReference w:type="first" r:id="rId13"/>
           <w:pgSz w:w="12240" w:h="15840"/>
           <w:pgMar w:top="1440" w:right="1440" w:bottom="1440" w:left="1440" w:header="708" w:footer="708" w:gutter="0"/>
           <w:cols w:space="708"/>
@@ -1657,11 +2518,21 @@
     <w:r>
       <w:t xml:space="preserve"> of </w:t>
     </w:r>
-    <w:fldSimple w:instr=" NUMPAGES   \* MERGEFORMAT ">
-      <w:r>
-        <w:t>3</w:t>
-      </w:r>
-    </w:fldSimple>
+    <w:r>
+      <w:fldChar w:fldCharType="begin"/>
+    </w:r>
+    <w:r>
+      <w:instrText xml:space="preserve"> NUMPAGES   \* MERGEFORMAT </w:instrText>
+    </w:r>
+    <w:r>
+      <w:fldChar w:fldCharType="separate"/>
+    </w:r>
+    <w:r>
+      <w:t>3</w:t>
+    </w:r>
+    <w:r>
+      <w:fldChar w:fldCharType="end"/>
+    </w:r>
   </w:p>
 </w:ftr>
 </file>
@@ -1693,11 +2564,21 @@
     <w:r>
       <w:t xml:space="preserve"> of </w:t>
     </w:r>
-    <w:fldSimple w:instr=" NUMPAGES   \* MERGEFORMAT ">
-      <w:r>
-        <w:t>3</w:t>
-      </w:r>
-    </w:fldSimple>
+    <w:r>
+      <w:fldChar w:fldCharType="begin"/>
+    </w:r>
+    <w:r>
+      <w:instrText xml:space="preserve"> NUMPAGES   \* MERGEFORMAT </w:instrText>
+    </w:r>
+    <w:r>
+      <w:fldChar w:fldCharType="separate"/>
+    </w:r>
+    <w:r>
+      <w:t>3</w:t>
+    </w:r>
+    <w:r>
+      <w:fldChar w:fldCharType="end"/>
+    </w:r>
   </w:p>
 </w:ftr>
 </file>
@@ -2949,6 +3830,119 @@
     </w:lvl>
   </w:abstractNum>
   <w:abstractNum w:abstractNumId="11" w15:restartNumberingAfterBreak="0">
+    <w:nsid w:val="5B017A01"/>
+    <w:multiLevelType w:val="hybridMultilevel"/>
+    <w:tmpl w:val="BA7EF61E"/>
+    <w:lvl w:ilvl="0" w:tplc="10090001">
+      <w:start w:val="1"/>
+      <w:numFmt w:val="bullet"/>
+      <w:lvlText w:val=""/>
+      <w:lvlJc w:val="left"/>
+      <w:pPr>
+        <w:ind w:left="720" w:hanging="360"/>
+      </w:pPr>
+      <w:rPr>
+        <w:rFonts w:ascii="Symbol" w:hAnsi="Symbol" w:hint="default"/>
+      </w:rPr>
+    </w:lvl>
+    <w:lvl w:ilvl="1" w:tplc="10090003" w:tentative="1">
+      <w:start w:val="1"/>
+      <w:numFmt w:val="bullet"/>
+      <w:lvlText w:val="o"/>
+      <w:lvlJc w:val="left"/>
+      <w:pPr>
+        <w:ind w:left="1440" w:hanging="360"/>
+      </w:pPr>
+      <w:rPr>
+        <w:rFonts w:ascii="Courier New" w:hAnsi="Courier New" w:cs="Courier New" w:hint="default"/>
+      </w:rPr>
+    </w:lvl>
+    <w:lvl w:ilvl="2" w:tplc="10090005" w:tentative="1">
+      <w:start w:val="1"/>
+      <w:numFmt w:val="bullet"/>
+      <w:lvlText w:val=""/>
+      <w:lvlJc w:val="left"/>
+      <w:pPr>
+        <w:ind w:left="2160" w:hanging="360"/>
+      </w:pPr>
+      <w:rPr>
+        <w:rFonts w:ascii="Wingdings" w:hAnsi="Wingdings" w:hint="default"/>
+      </w:rPr>
+    </w:lvl>
+    <w:lvl w:ilvl="3" w:tplc="10090001" w:tentative="1">
+      <w:start w:val="1"/>
+      <w:numFmt w:val="bullet"/>
+      <w:lvlText w:val=""/>
+      <w:lvlJc w:val="left"/>
+      <w:pPr>
+        <w:ind w:left="2880" w:hanging="360"/>
+      </w:pPr>
+      <w:rPr>
+        <w:rFonts w:ascii="Symbol" w:hAnsi="Symbol" w:hint="default"/>
+      </w:rPr>
+    </w:lvl>
+    <w:lvl w:ilvl="4" w:tplc="10090003" w:tentative="1">
+      <w:start w:val="1"/>
+      <w:numFmt w:val="bullet"/>
+      <w:lvlText w:val="o"/>
+      <w:lvlJc w:val="left"/>
+      <w:pPr>
+        <w:ind w:left="3600" w:hanging="360"/>
+      </w:pPr>
+      <w:rPr>
+        <w:rFonts w:ascii="Courier New" w:hAnsi="Courier New" w:cs="Courier New" w:hint="default"/>
+      </w:rPr>
+    </w:lvl>
+    <w:lvl w:ilvl="5" w:tplc="10090005" w:tentative="1">
+      <w:start w:val="1"/>
+      <w:numFmt w:val="bullet"/>
+      <w:lvlText w:val=""/>
+      <w:lvlJc w:val="left"/>
+      <w:pPr>
+        <w:ind w:left="4320" w:hanging="360"/>
+      </w:pPr>
+      <w:rPr>
+        <w:rFonts w:ascii="Wingdings" w:hAnsi="Wingdings" w:hint="default"/>
+      </w:rPr>
+    </w:lvl>
+    <w:lvl w:ilvl="6" w:tplc="10090001" w:tentative="1">
+      <w:start w:val="1"/>
+      <w:numFmt w:val="bullet"/>
+      <w:lvlText w:val=""/>
+      <w:lvlJc w:val="left"/>
+      <w:pPr>
+        <w:ind w:left="5040" w:hanging="360"/>
+      </w:pPr>
+      <w:rPr>
+        <w:rFonts w:ascii="Symbol" w:hAnsi="Symbol" w:hint="default"/>
+      </w:rPr>
+    </w:lvl>
+    <w:lvl w:ilvl="7" w:tplc="10090003" w:tentative="1">
+      <w:start w:val="1"/>
+      <w:numFmt w:val="bullet"/>
+      <w:lvlText w:val="o"/>
+      <w:lvlJc w:val="left"/>
+      <w:pPr>
+        <w:ind w:left="5760" w:hanging="360"/>
+      </w:pPr>
+      <w:rPr>
+        <w:rFonts w:ascii="Courier New" w:hAnsi="Courier New" w:cs="Courier New" w:hint="default"/>
+      </w:rPr>
+    </w:lvl>
+    <w:lvl w:ilvl="8" w:tplc="10090005" w:tentative="1">
+      <w:start w:val="1"/>
+      <w:numFmt w:val="bullet"/>
+      <w:lvlText w:val=""/>
+      <w:lvlJc w:val="left"/>
+      <w:pPr>
+        <w:ind w:left="6480" w:hanging="360"/>
+      </w:pPr>
+      <w:rPr>
+        <w:rFonts w:ascii="Wingdings" w:hAnsi="Wingdings" w:hint="default"/>
+      </w:rPr>
+    </w:lvl>
+  </w:abstractNum>
+  <w:abstractNum w:abstractNumId="12" w15:restartNumberingAfterBreak="0">
     <w:nsid w:val="5FFC0408"/>
     <w:multiLevelType w:val="hybridMultilevel"/>
     <w:tmpl w:val="AE4651D8"/>
@@ -3061,7 +4055,7 @@
       </w:rPr>
     </w:lvl>
   </w:abstractNum>
-  <w:abstractNum w:abstractNumId="12" w15:restartNumberingAfterBreak="0">
+  <w:abstractNum w:abstractNumId="13" w15:restartNumberingAfterBreak="0">
     <w:nsid w:val="720E5F87"/>
     <w:multiLevelType w:val="hybridMultilevel"/>
     <w:tmpl w:val="05EC9066"/>
@@ -3174,7 +4168,7 @@
       </w:rPr>
     </w:lvl>
   </w:abstractNum>
-  <w:abstractNum w:abstractNumId="13" w15:restartNumberingAfterBreak="0">
+  <w:abstractNum w:abstractNumId="14" w15:restartNumberingAfterBreak="0">
     <w:nsid w:val="726D194E"/>
     <w:multiLevelType w:val="hybridMultilevel"/>
     <w:tmpl w:val="16AC0B26"/>
@@ -3286,7 +4280,7 @@
       </w:rPr>
     </w:lvl>
   </w:abstractNum>
-  <w:abstractNum w:abstractNumId="14" w15:restartNumberingAfterBreak="0">
+  <w:abstractNum w:abstractNumId="15" w15:restartNumberingAfterBreak="0">
     <w:nsid w:val="76AF5D6D"/>
     <w:multiLevelType w:val="hybridMultilevel"/>
     <w:tmpl w:val="F44C88EE"/>
@@ -3372,7 +4366,7 @@
       </w:pPr>
     </w:lvl>
   </w:abstractNum>
-  <w:abstractNum w:abstractNumId="15" w15:restartNumberingAfterBreak="0">
+  <w:abstractNum w:abstractNumId="16" w15:restartNumberingAfterBreak="0">
     <w:nsid w:val="7C232ED5"/>
     <w:multiLevelType w:val="hybridMultilevel"/>
     <w:tmpl w:val="3FC6076A"/>
@@ -3484,7 +4478,7 @@
       </w:rPr>
     </w:lvl>
   </w:abstractNum>
-  <w:abstractNum w:abstractNumId="16" w15:restartNumberingAfterBreak="0">
+  <w:abstractNum w:abstractNumId="17" w15:restartNumberingAfterBreak="0">
     <w:nsid w:val="7C43615C"/>
     <w:multiLevelType w:val="hybridMultilevel"/>
     <w:tmpl w:val="7D5C9E5E"/>
@@ -3570,7 +4564,7 @@
       </w:pPr>
     </w:lvl>
   </w:abstractNum>
-  <w:abstractNum w:abstractNumId="17" w15:restartNumberingAfterBreak="0">
+  <w:abstractNum w:abstractNumId="18" w15:restartNumberingAfterBreak="0">
     <w:nsid w:val="7DA918EC"/>
     <w:multiLevelType w:val="hybridMultilevel"/>
     <w:tmpl w:val="944E1F48"/>
@@ -3683,16 +4677,16 @@
     </w:lvl>
   </w:abstractNum>
   <w:num w:numId="1">
-    <w:abstractNumId w:val="17"/>
+    <w:abstractNumId w:val="18"/>
   </w:num>
   <w:num w:numId="2">
-    <w:abstractNumId w:val="16"/>
+    <w:abstractNumId w:val="17"/>
   </w:num>
   <w:num w:numId="3">
     <w:abstractNumId w:val="6"/>
   </w:num>
   <w:num w:numId="4">
-    <w:abstractNumId w:val="11"/>
+    <w:abstractNumId w:val="12"/>
   </w:num>
   <w:num w:numId="5">
     <w:abstractNumId w:val="0"/>
@@ -3704,22 +4698,22 @@
     <w:abstractNumId w:val="4"/>
   </w:num>
   <w:num w:numId="8">
-    <w:abstractNumId w:val="12"/>
+    <w:abstractNumId w:val="13"/>
   </w:num>
   <w:num w:numId="9">
     <w:abstractNumId w:val="9"/>
   </w:num>
   <w:num w:numId="10">
-    <w:abstractNumId w:val="15"/>
+    <w:abstractNumId w:val="16"/>
   </w:num>
   <w:num w:numId="11">
     <w:abstractNumId w:val="1"/>
   </w:num>
   <w:num w:numId="12">
-    <w:abstractNumId w:val="13"/>
+    <w:abstractNumId w:val="14"/>
   </w:num>
   <w:num w:numId="13">
-    <w:abstractNumId w:val="14"/>
+    <w:abstractNumId w:val="15"/>
   </w:num>
   <w:num w:numId="14">
     <w:abstractNumId w:val="7"/>
@@ -3735,6 +4729,9 @@
   </w:num>
   <w:num w:numId="18">
     <w:abstractNumId w:val="8"/>
+  </w:num>
+  <w:num w:numId="19">
+    <w:abstractNumId w:val="11"/>
   </w:num>
 </w:numbering>
 </file>
@@ -4347,6 +5344,7 @@
   <w:style w:type="character" w:default="1" w:styleId="DefaultParagraphFont">
     <w:name w:val="Default Paragraph Font"/>
     <w:uiPriority w:val="1"/>
+    <w:semiHidden/>
     <w:unhideWhenUsed/>
   </w:style>
   <w:style w:type="table" w:default="1" w:styleId="TableNormal">
@@ -5230,7 +6228,7 @@
     <w:charset w:val="00"/>
     <w:family w:val="roman"/>
     <w:pitch w:val="variable"/>
-    <w:sig w:usb0="E0002AFF" w:usb1="C0007843" w:usb2="00000009" w:usb3="00000000" w:csb0="000001FF" w:csb1="00000000"/>
+    <w:sig w:usb0="E0002AFF" w:usb1="C0007841" w:usb2="00000009" w:usb3="00000000" w:csb0="000001FF" w:csb1="00000000"/>
   </w:font>
   <w:font w:name="Courier New">
     <w:panose1 w:val="02070309020205020404"/>
@@ -5251,7 +6249,7 @@
     <w:charset w:val="00"/>
     <w:family w:val="swiss"/>
     <w:pitch w:val="variable"/>
-    <w:sig w:usb0="E00002FF" w:usb1="4000ACFF" w:usb2="00000001" w:usb3="00000000" w:csb0="0000019F" w:csb1="00000000"/>
+    <w:sig w:usb0="E4002EFF" w:usb1="C000247B" w:usb2="00000009" w:usb3="00000000" w:csb0="000001FF" w:csb1="00000000"/>
   </w:font>
   <w:font w:name="Arial">
     <w:panose1 w:val="020B0604020202020204"/>
@@ -5265,7 +6263,7 @@
     <w:charset w:val="00"/>
     <w:family w:val="swiss"/>
     <w:pitch w:val="variable"/>
-    <w:sig w:usb0="A00002EF" w:usb1="4000207B" w:usb2="00000000" w:usb3="00000000" w:csb0="0000009F" w:csb1="00000000"/>
+    <w:sig w:usb0="E4002EFF" w:usb1="C000247B" w:usb2="00000009" w:usb3="00000000" w:csb0="000001FF" w:csb1="00000000"/>
   </w:font>
   <w:font w:name="Segoe UI">
     <w:panose1 w:val="020B0502040204020203"/>
@@ -5302,6 +6300,7 @@
     <w:rsid w:val="007A0F37"/>
     <w:rsid w:val="00A7378C"/>
     <w:rsid w:val="00B503C2"/>
+    <w:rsid w:val="00B52798"/>
     <w:rsid w:val="00B65EC5"/>
     <w:rsid w:val="00F103C4"/>
   </w:rsids>
@@ -6098,7 +7097,7 @@
 </file>
 
 <file path=customXml/itemProps1.xml><?xml version="1.0" encoding="utf-8"?>
-<ds:datastoreItem xmlns:ds="http://schemas.openxmlformats.org/officeDocument/2006/customXml" ds:itemID="{628F7FFE-7F49-42EB-8C58-B890A04301AC}">
+<ds:datastoreItem xmlns:ds="http://schemas.openxmlformats.org/officeDocument/2006/customXml" ds:itemID="{2A4794C0-3E40-475A-9E01-DD5A6C914E98}">
   <ds:schemaRefs>
     <ds:schemaRef ds:uri="http://schemas.openxmlformats.org/officeDocument/2006/bibliography"/>
   </ds:schemaRefs>

</xml_diff>

<commit_message>
ok now im done lmao
</commit_message>
<xml_diff>
--- a/Reports/ECE-298-Production-Model-Design-Report_edited.docx
+++ b/Reports/ECE-298-Production-Model-Design-Report_edited.docx
@@ -406,8 +406,13 @@
               <w:cnfStyle w:val="000000100000" w:firstRow="0" w:lastRow="0" w:firstColumn="0" w:lastColumn="0" w:oddVBand="0" w:evenVBand="0" w:oddHBand="1" w:evenHBand="0" w:firstRowFirstColumn="0" w:firstRowLastColumn="0" w:lastRowFirstColumn="0" w:lastRowLastColumn="0"/>
             </w:pPr>
             <w:r>
-              <w:t>Robert Toyonaga</w:t>
-            </w:r>
+              <w:t xml:space="preserve">Robert </w:t>
+            </w:r>
+            <w:proofErr w:type="spellStart"/>
+            <w:r>
+              <w:t>Toyonaga</w:t>
+            </w:r>
+            <w:proofErr w:type="spellEnd"/>
           </w:p>
         </w:tc>
         <w:tc>
@@ -477,6 +482,9 @@
             <w:pPr>
               <w:cnfStyle w:val="000000000000" w:firstRow="0" w:lastRow="0" w:firstColumn="0" w:lastColumn="0" w:oddVBand="0" w:evenVBand="0" w:oddHBand="0" w:evenHBand="0" w:firstRowFirstColumn="0" w:firstRowLastColumn="0" w:lastRowFirstColumn="0" w:lastRowLastColumn="0"/>
             </w:pPr>
+            <w:r>
+              <w:t>High-level design; Part research for multiplexing and voltage level shifting; Schematic entry for motor multiplexing and voltage level shifting; Software design for UART and motor logic.</w:t>
+            </w:r>
           </w:p>
         </w:tc>
       </w:tr>
@@ -1844,8 +1852,13 @@
         <w:pStyle w:val="Subtitle"/>
       </w:pPr>
       <w:r>
-        <w:t>Robert Toyonaga</w:t>
-      </w:r>
+        <w:t xml:space="preserve">Robert </w:t>
+      </w:r>
+      <w:proofErr w:type="spellStart"/>
+      <w:r>
+        <w:t>Toyonaga</w:t>
+      </w:r>
+      <w:proofErr w:type="spellEnd"/>
       <w:r>
         <w:t xml:space="preserve"> – ID# </w:t>
       </w:r>
@@ -2077,10 +2090,7 @@
       </w:pPr>
       <w:r>
         <w:lastRenderedPageBreak/>
-        <w:t>Member</w:t>
-      </w:r>
-      <w:r>
-        <w:t xml:space="preserve"> 2 Production Details</w:t>
+        <w:t>Member 2 Production Details</w:t>
       </w:r>
     </w:p>
     <w:p>
@@ -2088,13 +2098,7 @@
         <w:pStyle w:val="Subtitle"/>
       </w:pPr>
       <w:r>
-        <w:t>Zain Denno</w:t>
-      </w:r>
-      <w:r>
-        <w:t xml:space="preserve"> – ID# </w:t>
-      </w:r>
-      <w:r>
-        <w:t>20654316</w:t>
+        <w:t>Zain Denno – ID# 20654316</w:t>
       </w:r>
     </w:p>
     <w:p>
@@ -2102,109 +2106,127 @@
         <w:pStyle w:val="Heading2"/>
       </w:pPr>
       <w:r>
-        <w:t>[STEM Issue]</w:t>
+        <w:t>Mechanical Enclosure</w:t>
       </w:r>
     </w:p>
     <w:p>
       <w:pPr>
         <w:pStyle w:val="Instructions"/>
-      </w:pPr>
-      <w:r>
-        <w:t>[Replace heading with one of these topics: Design for Test (DfT), Design for Manufacturability (DfM), Design for Reliability (DfR), Cables and Connectors, Mechanical Enclosure, Further Integration</w:t>
-      </w:r>
-      <w:r>
-        <w:t>.</w:t>
-      </w:r>
-      <w:r>
-        <w:t>]</w:t>
+        <w:rPr>
+          <w:i w:val="0"/>
+          <w:iCs/>
+        </w:rPr>
+      </w:pPr>
+      <w:r>
+        <w:rPr>
+          <w:i w:val="0"/>
+          <w:iCs/>
+        </w:rPr>
+        <w:t xml:space="preserve">Mechanical enclosure describes the packaging of a device or part of a system. Mechanical enclosures house the electronics of a device, protecting them from environmental factors outside the designer’s control. Enclosures can also be used to create an aesthetically appealing product, more attractive to the average consumer. It is important to carefully select materials that can best shield the electronics and are appropriate for the intended use case. For example, if a device is to be used in aviation, where there are higher levels of electromagnetic noise, one should consider materials that would appropriately shield the electronics and prevent noise and glitching. </w:t>
       </w:r>
     </w:p>
     <w:p>
       <w:pPr>
         <w:pStyle w:val="Instructions"/>
-      </w:pPr>
-      <w:r>
-        <w:t>[Write one paragraph explaining the topic.]</w:t>
+        <w:rPr>
+          <w:i w:val="0"/>
+          <w:iCs/>
+        </w:rPr>
+      </w:pPr>
+      <w:r>
+        <w:rPr>
+          <w:i w:val="0"/>
+          <w:iCs/>
+        </w:rPr>
+        <w:t>Regarding our product, it would be safe to assume that the sensor bundle would be placed in soil that would be regularly irrigated. As such, one should consider materials that would not corrode under extended exposure to such environment. The central monitoring unit (which contains arguably the most important component in the microcontroller) could be placed in any number of conditions depending on the consumer. The unpredictability of conditions that may interfere with the working of the system presents a challenge in that the mechanical enclosure must sufficiently account for all variables.</w:t>
       </w:r>
     </w:p>
     <w:p>
       <w:pPr>
         <w:pStyle w:val="Instructions"/>
-      </w:pPr>
-      <w:r>
-        <w:t>[Write one paragraph explaining how the topic relates to your project.]</w:t>
+        <w:rPr>
+          <w:i w:val="0"/>
+          <w:iCs/>
+        </w:rPr>
+      </w:pPr>
+      <w:r>
+        <w:rPr>
+          <w:i w:val="0"/>
+          <w:iCs/>
+        </w:rPr>
+        <w:t>As mentioned above, when it comes to the sensor bundle, it is important to select a relatively inert material for enclosure, as the bundle will experience prolonged exposure to moisture. Poly(methyl methacrylate), otherwise known as acrylic, is an inert material that is also lightweight, shatter-resistant, widely available, and relatively easy to machine. When it comes to the central unit, the enclosure could be designed such that it only exposes the LCD screen and a push button, with a USB port for connecting to a computer. For easy use, the unit would ideally be wall-mounted, with wires for the sensors being routed through the back, such that they are out of view, creating a more visually appealing product. Material choice should be thoroughly researched to account for a variety of environmental conditions.</w:t>
       </w:r>
     </w:p>
     <w:p>
       <w:pPr>
-        <w:pStyle w:val="Instructions"/>
-      </w:pPr>
-      <w:r>
-        <w:t xml:space="preserve">[Propose a high-level set of next steps and state any thoughts or issues that should remain top-of-mind for the </w:t>
-      </w:r>
-      <w:r>
-        <w:t xml:space="preserve">production </w:t>
-      </w:r>
-      <w:r>
-        <w:t>engineer who will take your prototype through to a production-ready product. Refer to any codes, standards, or parts that should be noted by the engineer.]</w:t>
+        <w:pStyle w:val="Heading2"/>
+      </w:pPr>
+      <w:r>
+        <w:t>Cost Analysis at Volume</w:t>
       </w:r>
     </w:p>
     <w:p>
       <w:pPr>
-        <w:pStyle w:val="Heading2"/>
-      </w:pPr>
-      <w:r>
-        <w:t>[Non-STEM Issue]</w:t>
+        <w:pStyle w:val="Instructions"/>
+        <w:rPr>
+          <w:i w:val="0"/>
+          <w:iCs/>
+        </w:rPr>
+      </w:pPr>
+      <w:r>
+        <w:rPr>
+          <w:i w:val="0"/>
+          <w:iCs/>
+        </w:rPr>
+        <w:t>As a product moves into large-scale production, one must take into consideration the accumulation of costs as the number of devices being produced increases. This would also have to include the costs of equipment to streamline the manufacturing/assembly process, operators for said equipment, costs of maintaining the equipment and the facility of assembly, as well as countless other factors required for at-scale manufacturing of devices. For a product to be successful, it is essential to find a price margin that would account for all the manufacturing costs, as well as profit. For example, if a device costs $100 in parts, and $200 in additional costs, it should be sold at a minimum of $300.</w:t>
       </w:r>
     </w:p>
     <w:p>
       <w:pPr>
         <w:pStyle w:val="Instructions"/>
-      </w:pPr>
-      <w:r>
-        <w:t xml:space="preserve">[Replace heading with one of these topics: Energy Efficiency, Sustainability, Supply Chain Management, Cost Analysis at Volume, </w:t>
-      </w:r>
-      <w:r>
-        <w:t>RoHS / Environmental Safety</w:t>
-      </w:r>
-      <w:r>
-        <w:t>, Ethical Considerations, Safety Considerations</w:t>
-      </w:r>
-      <w:r>
-        <w:t>.</w:t>
-      </w:r>
-      <w:r>
-        <w:t>]</w:t>
+        <w:rPr>
+          <w:i w:val="0"/>
+          <w:iCs/>
+        </w:rPr>
+      </w:pPr>
+      <w:r>
+        <w:rPr>
+          <w:i w:val="0"/>
+          <w:iCs/>
+        </w:rPr>
+        <w:t>When taking our product to production, we must ensure that it will result in breaking even, at the very minimum. Ideally, one would hope that a product will result in profit that will allow a company to further develop their product, or design new products. Considering parts, fabrication, and assembly procedure there is a fair amount of improvements that can be made to cut down costs and allow for a more streamlined manufacturing process.</w:t>
       </w:r>
     </w:p>
     <w:p>
       <w:pPr>
         <w:pStyle w:val="Instructions"/>
-      </w:pPr>
-      <w:r>
-        <w:t>[Write one paragraph explaining the topic.]</w:t>
+        <w:rPr>
+          <w:i w:val="0"/>
+          <w:iCs/>
+        </w:rPr>
+      </w:pPr>
+      <w:r>
+        <w:rPr>
+          <w:i w:val="0"/>
+          <w:iCs/>
+        </w:rPr>
+        <w:t>As with most things, purchasing parts in bulk allows for decreases in costs per unit. PCB fabrication should be completed in large quantity orders by one manufacturer, as this would greatly cut down costs. Soldering parts onto the PCB can be made cheaper, faster, and more consistent by using automated pick-</w:t>
+      </w:r>
+      <w:r>
+        <w:rPr>
+          <w:i w:val="0"/>
+          <w:iCs/>
+        </w:rPr>
+        <w:lastRenderedPageBreak/>
+        <w:t>and-place equipment. The assembly of sensor bundles can be made very simple by employing braiding machines. Employing automated processes reduces the cost of skilled labour required during manufacturing and would allow the company to either market at a lower price or gain more in profit.</w:t>
       </w:r>
     </w:p>
     <w:p>
       <w:pPr>
-        <w:pStyle w:val="Instructions"/>
-      </w:pPr>
-      <w:r>
-        <w:t>[Write one paragraph explaining how the topic relates to your project.]</w:t>
-      </w:r>
-    </w:p>
-    <w:p>
-      <w:pPr>
-        <w:pStyle w:val="Instructions"/>
-      </w:pPr>
-      <w:r>
-        <w:t>[Propose a high-level set of next steps and state any thoughts or issues that should remain top-of-mind for the production engineer who will take your prototype through to a production-ready product. Refer to any codes, standards, or parts that should be noted by the engineer.]</w:t>
-      </w:r>
-    </w:p>
-    <w:p>
-      <w:pPr>
         <w:jc w:val="left"/>
       </w:pPr>
+      <w:bookmarkStart w:id="0" w:name="_GoBack"/>
+      <w:bookmarkEnd w:id="0"/>
       <w:r>
         <w:br w:type="page"/>
       </w:r>
@@ -2551,32 +2573,19 @@
         <w:pStyle w:val="TableCaption"/>
         <w:ind w:left="360"/>
       </w:pPr>
-      <w:bookmarkStart w:id="0" w:name="_Ref10557405"/>
+      <w:bookmarkStart w:id="1" w:name="_Ref10557405"/>
       <w:r>
         <w:t xml:space="preserve">Table </w:t>
       </w:r>
-      <w:r>
-        <w:fldChar w:fldCharType="begin"/>
-      </w:r>
-      <w:r>
-        <w:instrText xml:space="preserve"> SEQ Table \* ARABIC </w:instrText>
-      </w:r>
-      <w:r>
-        <w:fldChar w:fldCharType="separate"/>
-      </w:r>
-      <w:r>
-        <w:rPr>
-          <w:noProof/>
-        </w:rPr>
-        <w:t>1</w:t>
-      </w:r>
-      <w:r>
-        <w:rPr>
-          <w:noProof/>
-        </w:rPr>
-        <w:fldChar w:fldCharType="end"/>
-      </w:r>
-      <w:bookmarkEnd w:id="0"/>
+      <w:fldSimple w:instr=" SEQ Table \* ARABIC ">
+        <w:r>
+          <w:rPr>
+            <w:noProof/>
+          </w:rPr>
+          <w:t>1</w:t>
+        </w:r>
+      </w:fldSimple>
+      <w:bookmarkEnd w:id="1"/>
       <w:r>
         <w:t>: Necessary Design Changes</w:t>
       </w:r>
@@ -2823,32 +2832,19 @@
         <w:pStyle w:val="TableCaption"/>
         <w:ind w:left="360"/>
       </w:pPr>
-      <w:bookmarkStart w:id="1" w:name="_Ref10557688"/>
+      <w:bookmarkStart w:id="2" w:name="_Ref10557688"/>
       <w:r>
         <w:t xml:space="preserve">Table </w:t>
       </w:r>
-      <w:r>
-        <w:fldChar w:fldCharType="begin"/>
-      </w:r>
-      <w:r>
-        <w:instrText xml:space="preserve"> SEQ Table \* ARABIC </w:instrText>
-      </w:r>
-      <w:r>
-        <w:fldChar w:fldCharType="separate"/>
-      </w:r>
-      <w:r>
-        <w:rPr>
-          <w:noProof/>
-        </w:rPr>
-        <w:t>2</w:t>
-      </w:r>
-      <w:r>
-        <w:rPr>
-          <w:noProof/>
-        </w:rPr>
-        <w:fldChar w:fldCharType="end"/>
-      </w:r>
-      <w:bookmarkEnd w:id="1"/>
+      <w:fldSimple w:instr=" SEQ Table \* ARABIC ">
+        <w:r>
+          <w:rPr>
+            <w:noProof/>
+          </w:rPr>
+          <w:t>2</w:t>
+        </w:r>
+      </w:fldSimple>
+      <w:bookmarkEnd w:id="2"/>
       <w:r>
         <w:t>: Important Notes</w:t>
       </w:r>
@@ -2993,32 +2989,19 @@
       <w:pPr>
         <w:pStyle w:val="TableCaption"/>
       </w:pPr>
-      <w:bookmarkStart w:id="2" w:name="_Ref10555501"/>
+      <w:bookmarkStart w:id="3" w:name="_Ref10555501"/>
       <w:r>
         <w:t xml:space="preserve">Table </w:t>
       </w:r>
-      <w:r>
-        <w:fldChar w:fldCharType="begin"/>
-      </w:r>
-      <w:r>
-        <w:instrText xml:space="preserve"> SEQ Table \* ARABIC </w:instrText>
-      </w:r>
-      <w:r>
-        <w:fldChar w:fldCharType="separate"/>
-      </w:r>
-      <w:r>
-        <w:rPr>
-          <w:noProof/>
-        </w:rPr>
-        <w:t>3</w:t>
-      </w:r>
-      <w:r>
-        <w:rPr>
-          <w:noProof/>
-        </w:rPr>
-        <w:fldChar w:fldCharType="end"/>
-      </w:r>
-      <w:bookmarkEnd w:id="2"/>
+      <w:fldSimple w:instr=" SEQ Table \* ARABIC ">
+        <w:r>
+          <w:rPr>
+            <w:noProof/>
+          </w:rPr>
+          <w:t>3</w:t>
+        </w:r>
+      </w:fldSimple>
+      <w:bookmarkEnd w:id="3"/>
       <w:r>
         <w:t>: Hardware Signal Test Plan</w:t>
       </w:r>
@@ -3293,6 +3276,7 @@
             <w:r>
               <w:t>20 </w:t>
             </w:r>
+            <w:proofErr w:type="spellStart"/>
             <w:r>
               <w:rPr>
                 <w:rFonts w:cstheme="minorHAnsi"/>
@@ -3302,6 +3286,7 @@
             <w:r>
               <w:t>s</w:t>
             </w:r>
+            <w:proofErr w:type="spellEnd"/>
           </w:p>
         </w:tc>
         <w:tc>
@@ -3417,8 +3402,13 @@
             <w:pPr>
               <w:jc w:val="left"/>
             </w:pPr>
-            <w:r>
-              <w:t>LS_out (X)</w:t>
+            <w:proofErr w:type="spellStart"/>
+            <w:r>
+              <w:t>LS_out</w:t>
+            </w:r>
+            <w:proofErr w:type="spellEnd"/>
+            <w:r>
+              <w:t xml:space="preserve"> (X)</w:t>
             </w:r>
           </w:p>
         </w:tc>
@@ -3888,8 +3878,13 @@
             <w:pPr>
               <w:jc w:val="left"/>
             </w:pPr>
-            <w:r>
-              <w:t>MX_enable (X)</w:t>
+            <w:proofErr w:type="spellStart"/>
+            <w:r>
+              <w:t>MX_enable</w:t>
+            </w:r>
+            <w:proofErr w:type="spellEnd"/>
+            <w:r>
+              <w:t xml:space="preserve"> (X)</w:t>
             </w:r>
           </w:p>
         </w:tc>
@@ -3993,32 +3988,19 @@
         <w:pStyle w:val="TableCaption"/>
         <w:ind w:left="360"/>
       </w:pPr>
-      <w:bookmarkStart w:id="3" w:name="_Ref10557769"/>
+      <w:bookmarkStart w:id="4" w:name="_Ref10557769"/>
       <w:r>
         <w:t xml:space="preserve">Table </w:t>
       </w:r>
-      <w:r>
-        <w:fldChar w:fldCharType="begin"/>
-      </w:r>
-      <w:r>
-        <w:instrText xml:space="preserve"> SEQ Table \* ARABIC </w:instrText>
-      </w:r>
-      <w:r>
-        <w:fldChar w:fldCharType="separate"/>
-      </w:r>
-      <w:r>
-        <w:rPr>
-          <w:noProof/>
-        </w:rPr>
-        <w:t>4</w:t>
-      </w:r>
-      <w:r>
-        <w:rPr>
-          <w:noProof/>
-        </w:rPr>
-        <w:fldChar w:fldCharType="end"/>
-      </w:r>
-      <w:bookmarkEnd w:id="3"/>
+      <w:fldSimple w:instr=" SEQ Table \* ARABIC ">
+        <w:r>
+          <w:rPr>
+            <w:noProof/>
+          </w:rPr>
+          <w:t>4</w:t>
+        </w:r>
+      </w:fldSimple>
+      <w:bookmarkEnd w:id="4"/>
       <w:r>
         <w:t>: Hardware Signal Connectivity</w:t>
       </w:r>
@@ -4079,8 +4061,13 @@
               <w:jc w:val="center"/>
               <w:cnfStyle w:val="100000000000" w:firstRow="1" w:lastRow="0" w:firstColumn="0" w:lastColumn="0" w:oddVBand="0" w:evenVBand="0" w:oddHBand="0" w:evenHBand="0" w:firstRowFirstColumn="0" w:firstRowLastColumn="0" w:lastRowFirstColumn="0" w:lastRowLastColumn="0"/>
             </w:pPr>
-            <w:r>
-              <w:t>LaunchPad J1/J2 Pin</w:t>
+            <w:proofErr w:type="spellStart"/>
+            <w:r>
+              <w:t>LaunchPad</w:t>
+            </w:r>
+            <w:proofErr w:type="spellEnd"/>
+            <w:r>
+              <w:t xml:space="preserve"> J1/J2 Pin</w:t>
             </w:r>
           </w:p>
         </w:tc>
@@ -4406,9 +4393,11 @@
             <w:tcW w:w="1391" w:type="dxa"/>
           </w:tcPr>
           <w:p>
+            <w:proofErr w:type="spellStart"/>
             <w:r>
               <w:t>MX_enable</w:t>
             </w:r>
+            <w:proofErr w:type="spellEnd"/>
           </w:p>
         </w:tc>
         <w:tc>
@@ -4662,7 +4651,13 @@
         <w:rPr>
           <w:iCs/>
         </w:rPr>
-        <w:t>https://github.com/DuhBrain/ECE-252</w:t>
+        <w:t>https://github.com/DuhBrain/ECE-2</w:t>
+      </w:r>
+      <w:r>
+        <w:rPr>
+          <w:iCs/>
+        </w:rPr>
+        <w:t>98</w:t>
       </w:r>
     </w:p>
     <w:p>
@@ -4732,6 +4727,7 @@
       <w:r>
         <w:rPr>
           <w:i/>
+          <w:noProof/>
         </w:rPr>
         <w:drawing>
           <wp:inline distT="0" distB="0" distL="0" distR="0" wp14:anchorId="7C01383D" wp14:editId="3AB8CD40">
@@ -4781,12 +4777,7 @@
     </w:p>
     <w:p>
       <w:r>
-        <w:t xml:space="preserve">This is just a brief preview of the layout. </w:t>
-      </w:r>
-      <w:bookmarkStart w:id="4" w:name="_GoBack"/>
-      <w:bookmarkEnd w:id="4"/>
-      <w:r>
-        <w:t xml:space="preserve">CAD files can be found at: </w:t>
+        <w:t xml:space="preserve">This is just a brief preview of the layout. CAD files can be found at: </w:t>
       </w:r>
       <w:r>
         <w:t>https://github.com/DuhBrain/ECE-252</w:t>
@@ -4801,6 +4792,7 @@
       <w:r>
         <w:rPr>
           <w:i/>
+          <w:noProof/>
         </w:rPr>
         <w:drawing>
           <wp:anchor distT="0" distB="0" distL="114300" distR="114300" simplePos="0" relativeHeight="251675648" behindDoc="1" locked="0" layoutInCell="1" allowOverlap="1" wp14:anchorId="461C3E34" wp14:editId="23C2677F">
@@ -4924,11 +4916,21 @@
     <w:r>
       <w:t xml:space="preserve"> of </w:t>
     </w:r>
-    <w:fldSimple w:instr=" NUMPAGES   \* MERGEFORMAT ">
-      <w:r>
-        <w:t>3</w:t>
-      </w:r>
-    </w:fldSimple>
+    <w:r>
+      <w:fldChar w:fldCharType="begin"/>
+    </w:r>
+    <w:r>
+      <w:instrText xml:space="preserve"> NUMPAGES   \* MERGEFORMAT </w:instrText>
+    </w:r>
+    <w:r>
+      <w:fldChar w:fldCharType="separate"/>
+    </w:r>
+    <w:r>
+      <w:t>3</w:t>
+    </w:r>
+    <w:r>
+      <w:fldChar w:fldCharType="end"/>
+    </w:r>
   </w:p>
 </w:ftr>
 </file>
@@ -4960,11 +4962,21 @@
     <w:r>
       <w:t xml:space="preserve"> of </w:t>
     </w:r>
-    <w:fldSimple w:instr=" NUMPAGES   \* MERGEFORMAT ">
-      <w:r>
-        <w:t>3</w:t>
-      </w:r>
-    </w:fldSimple>
+    <w:r>
+      <w:fldChar w:fldCharType="begin"/>
+    </w:r>
+    <w:r>
+      <w:instrText xml:space="preserve"> NUMPAGES   \* MERGEFORMAT </w:instrText>
+    </w:r>
+    <w:r>
+      <w:fldChar w:fldCharType="separate"/>
+    </w:r>
+    <w:r>
+      <w:t>3</w:t>
+    </w:r>
+    <w:r>
+      <w:fldChar w:fldCharType="end"/>
+    </w:r>
   </w:p>
 </w:ftr>
 </file>
@@ -8767,6 +8779,7 @@
     <w:rsid w:val="00B503C2"/>
     <w:rsid w:val="00B52798"/>
     <w:rsid w:val="00B65EC5"/>
+    <w:rsid w:val="00CB305C"/>
     <w:rsid w:val="00F103C4"/>
     <w:rsid w:val="00F7324A"/>
   </w:rsids>
@@ -9563,7 +9576,7 @@
 </file>
 
 <file path=customXml/itemProps1.xml><?xml version="1.0" encoding="utf-8"?>
-<ds:datastoreItem xmlns:ds="http://schemas.openxmlformats.org/officeDocument/2006/customXml" ds:itemID="{61D3D854-97BD-459F-A316-D3FC528450D8}">
+<ds:datastoreItem xmlns:ds="http://schemas.openxmlformats.org/officeDocument/2006/customXml" ds:itemID="{C33E9889-C0EF-4594-9100-49879EA3E8E0}">
   <ds:schemaRefs>
     <ds:schemaRef ds:uri="http://schemas.openxmlformats.org/officeDocument/2006/bibliography"/>
   </ds:schemaRefs>

</xml_diff>

<commit_message>
changed some wording and added robert's role
</commit_message>
<xml_diff>
--- a/Reports/ECE-298-Production-Model-Design-Report_edited.docx
+++ b/Reports/ECE-298-Production-Model-Design-Report_edited.docx
@@ -406,13 +406,8 @@
               <w:cnfStyle w:val="000000100000" w:firstRow="0" w:lastRow="0" w:firstColumn="0" w:lastColumn="0" w:oddVBand="0" w:evenVBand="0" w:oddHBand="1" w:evenHBand="0" w:firstRowFirstColumn="0" w:firstRowLastColumn="0" w:lastRowFirstColumn="0" w:lastRowLastColumn="0"/>
             </w:pPr>
             <w:r>
-              <w:t xml:space="preserve">Robert </w:t>
-            </w:r>
-            <w:proofErr w:type="spellStart"/>
-            <w:r>
-              <w:t>Toyonaga</w:t>
-            </w:r>
-            <w:proofErr w:type="spellEnd"/>
+              <w:t>Robert Toyonaga</w:t>
+            </w:r>
           </w:p>
         </w:tc>
         <w:tc>
@@ -428,19 +423,7 @@
               </w:rPr>
             </w:pPr>
             <w:r>
-              <w:t>[</w:t>
-            </w:r>
-            <w:r>
-              <w:t xml:space="preserve">A </w:t>
-            </w:r>
-            <w:r>
-              <w:t>brief description of your contribution to the team</w:t>
-            </w:r>
-            <w:r>
-              <w:t>.</w:t>
-            </w:r>
-            <w:r>
-              <w:t>]</w:t>
+              <w:t>Software design for ADC and zone monitoring; layout; testing of pcb</w:t>
             </w:r>
           </w:p>
         </w:tc>
@@ -573,7 +556,6 @@
         <w:pStyle w:val="Heading2"/>
       </w:pPr>
       <w:r>
-        <w:lastRenderedPageBreak/>
         <w:t xml:space="preserve">Project Design </w:t>
       </w:r>
       <w:r>
@@ -1773,6 +1755,7 @@
           <w:i w:val="0"/>
           <w:iCs/>
         </w:rPr>
+        <w:lastRenderedPageBreak/>
         <w:t>Move 5V barrel jack to make LCD more easily viewable</w:t>
       </w:r>
     </w:p>
@@ -1852,13 +1835,8 @@
         <w:pStyle w:val="Subtitle"/>
       </w:pPr>
       <w:r>
-        <w:t xml:space="preserve">Robert </w:t>
-      </w:r>
-      <w:proofErr w:type="spellStart"/>
-      <w:r>
-        <w:t>Toyonaga</w:t>
-      </w:r>
-      <w:proofErr w:type="spellEnd"/>
+        <w:t>Robert Toyonaga</w:t>
+      </w:r>
       <w:r>
         <w:t xml:space="preserve"> – ID# </w:t>
       </w:r>
@@ -2194,7 +2172,23 @@
           <w:i w:val="0"/>
           <w:iCs/>
         </w:rPr>
-        <w:t>When taking our product to production, we must ensure that it will result in breaking even, at the very minimum. Ideally, one would hope that a product will result in profit that will allow a company to further develop their product, or design new products. Considering parts, fabrication, and assembly procedure there is a fair amount of improvements that can be made to cut down costs and allow for a more streamlined manufacturing process.</w:t>
+        <w:t xml:space="preserve">When taking our product to production, we must ensure that </w:t>
+      </w:r>
+      <w:r>
+        <w:rPr>
+          <w:i w:val="0"/>
+          <w:iCs/>
+        </w:rPr>
+        <w:t>we break even on the cost of production</w:t>
+      </w:r>
+      <w:bookmarkStart w:id="0" w:name="_GoBack"/>
+      <w:bookmarkEnd w:id="0"/>
+      <w:r>
+        <w:rPr>
+          <w:i w:val="0"/>
+          <w:iCs/>
+        </w:rPr>
+        <w:t>, at the very minimum. Ideally, one would hope that a product will result in profit that will allow a company to further develop their product, or design new products. Considering parts, fabrication, and assembly procedure there is a fair amount of improvements that can be made to cut down costs and allow for a more streamlined manufacturing process.</w:t>
       </w:r>
     </w:p>
     <w:p>
@@ -2225,8 +2219,6 @@
       <w:pPr>
         <w:jc w:val="left"/>
       </w:pPr>
-      <w:bookmarkStart w:id="0" w:name="_GoBack"/>
-      <w:bookmarkEnd w:id="0"/>
       <w:r>
         <w:br w:type="page"/>
       </w:r>
@@ -2577,14 +2569,27 @@
       <w:r>
         <w:t xml:space="preserve">Table </w:t>
       </w:r>
-      <w:fldSimple w:instr=" SEQ Table \* ARABIC ">
-        <w:r>
-          <w:rPr>
-            <w:noProof/>
-          </w:rPr>
-          <w:t>1</w:t>
-        </w:r>
-      </w:fldSimple>
+      <w:r>
+        <w:fldChar w:fldCharType="begin"/>
+      </w:r>
+      <w:r>
+        <w:instrText xml:space="preserve"> SEQ Table \* ARABIC </w:instrText>
+      </w:r>
+      <w:r>
+        <w:fldChar w:fldCharType="separate"/>
+      </w:r>
+      <w:r>
+        <w:rPr>
+          <w:noProof/>
+        </w:rPr>
+        <w:t>1</w:t>
+      </w:r>
+      <w:r>
+        <w:rPr>
+          <w:noProof/>
+        </w:rPr>
+        <w:fldChar w:fldCharType="end"/>
+      </w:r>
       <w:bookmarkEnd w:id="1"/>
       <w:r>
         <w:t>: Necessary Design Changes</w:t>
@@ -2836,14 +2841,30 @@
       <w:r>
         <w:t xml:space="preserve">Table </w:t>
       </w:r>
-      <w:fldSimple w:instr=" SEQ Table \* ARABIC ">
-        <w:r>
-          <w:rPr>
-            <w:noProof/>
-          </w:rPr>
-          <w:t>2</w:t>
-        </w:r>
-      </w:fldSimple>
+      <w:r>
+        <w:fldChar w:fldCharType="begin"/>
+      </w:r>
+      <w:r>
+        <w:instrText xml:space="preserve"> SEQ</w:instrText>
+      </w:r>
+      <w:r>
+        <w:instrText xml:space="preserve"> Table \* ARABIC </w:instrText>
+      </w:r>
+      <w:r>
+        <w:fldChar w:fldCharType="separate"/>
+      </w:r>
+      <w:r>
+        <w:rPr>
+          <w:noProof/>
+        </w:rPr>
+        <w:t>2</w:t>
+      </w:r>
+      <w:r>
+        <w:rPr>
+          <w:noProof/>
+        </w:rPr>
+        <w:fldChar w:fldCharType="end"/>
+      </w:r>
       <w:bookmarkEnd w:id="2"/>
       <w:r>
         <w:t>: Important Notes</w:t>
@@ -2977,11 +2998,19 @@
         <w:pStyle w:val="Heading1"/>
       </w:pPr>
     </w:p>
+    <w:p/>
+    <w:p/>
+    <w:p/>
+    <w:p/>
+    <w:p/>
+    <w:p/>
+    <w:p/>
     <w:p>
       <w:pPr>
         <w:pStyle w:val="Heading1"/>
       </w:pPr>
       <w:r>
+        <w:lastRenderedPageBreak/>
         <w:t>Signal Specifications</w:t>
       </w:r>
     </w:p>
@@ -2993,14 +3022,27 @@
       <w:r>
         <w:t xml:space="preserve">Table </w:t>
       </w:r>
-      <w:fldSimple w:instr=" SEQ Table \* ARABIC ">
-        <w:r>
-          <w:rPr>
-            <w:noProof/>
-          </w:rPr>
-          <w:t>3</w:t>
-        </w:r>
-      </w:fldSimple>
+      <w:r>
+        <w:fldChar w:fldCharType="begin"/>
+      </w:r>
+      <w:r>
+        <w:instrText xml:space="preserve"> SEQ Table \* ARABIC </w:instrText>
+      </w:r>
+      <w:r>
+        <w:fldChar w:fldCharType="separate"/>
+      </w:r>
+      <w:r>
+        <w:rPr>
+          <w:noProof/>
+        </w:rPr>
+        <w:t>3</w:t>
+      </w:r>
+      <w:r>
+        <w:rPr>
+          <w:noProof/>
+        </w:rPr>
+        <w:fldChar w:fldCharType="end"/>
+      </w:r>
       <w:bookmarkEnd w:id="3"/>
       <w:r>
         <w:t>: Hardware Signal Test Plan</w:t>
@@ -3276,7 +3318,6 @@
             <w:r>
               <w:t>20 </w:t>
             </w:r>
-            <w:proofErr w:type="spellStart"/>
             <w:r>
               <w:rPr>
                 <w:rFonts w:cstheme="minorHAnsi"/>
@@ -3286,7 +3327,6 @@
             <w:r>
               <w:t>s</w:t>
             </w:r>
-            <w:proofErr w:type="spellEnd"/>
           </w:p>
         </w:tc>
         <w:tc>
@@ -3402,13 +3442,8 @@
             <w:pPr>
               <w:jc w:val="left"/>
             </w:pPr>
-            <w:proofErr w:type="spellStart"/>
-            <w:r>
-              <w:t>LS_out</w:t>
-            </w:r>
-            <w:proofErr w:type="spellEnd"/>
-            <w:r>
-              <w:t xml:space="preserve"> (X)</w:t>
+            <w:r>
+              <w:t>LS_out (X)</w:t>
             </w:r>
           </w:p>
         </w:tc>
@@ -3786,7 +3821,6 @@
               <w:jc w:val="left"/>
             </w:pPr>
             <w:r>
-              <w:lastRenderedPageBreak/>
               <w:t>MS_out2 (X)</w:t>
             </w:r>
           </w:p>
@@ -3878,13 +3912,8 @@
             <w:pPr>
               <w:jc w:val="left"/>
             </w:pPr>
-            <w:proofErr w:type="spellStart"/>
-            <w:r>
-              <w:t>MX_enable</w:t>
-            </w:r>
-            <w:proofErr w:type="spellEnd"/>
-            <w:r>
-              <w:t xml:space="preserve"> (X)</w:t>
+            <w:r>
+              <w:t>MX_enable (X)</w:t>
             </w:r>
           </w:p>
         </w:tc>
@@ -3992,14 +4021,27 @@
       <w:r>
         <w:t xml:space="preserve">Table </w:t>
       </w:r>
-      <w:fldSimple w:instr=" SEQ Table \* ARABIC ">
-        <w:r>
-          <w:rPr>
-            <w:noProof/>
-          </w:rPr>
-          <w:t>4</w:t>
-        </w:r>
-      </w:fldSimple>
+      <w:r>
+        <w:fldChar w:fldCharType="begin"/>
+      </w:r>
+      <w:r>
+        <w:instrText xml:space="preserve"> SEQ Table \* ARABIC </w:instrText>
+      </w:r>
+      <w:r>
+        <w:fldChar w:fldCharType="separate"/>
+      </w:r>
+      <w:r>
+        <w:rPr>
+          <w:noProof/>
+        </w:rPr>
+        <w:t>4</w:t>
+      </w:r>
+      <w:r>
+        <w:rPr>
+          <w:noProof/>
+        </w:rPr>
+        <w:fldChar w:fldCharType="end"/>
+      </w:r>
       <w:bookmarkEnd w:id="4"/>
       <w:r>
         <w:t>: Hardware Signal Connectivity</w:t>
@@ -4061,13 +4103,8 @@
               <w:jc w:val="center"/>
               <w:cnfStyle w:val="100000000000" w:firstRow="1" w:lastRow="0" w:firstColumn="0" w:lastColumn="0" w:oddVBand="0" w:evenVBand="0" w:oddHBand="0" w:evenHBand="0" w:firstRowFirstColumn="0" w:firstRowLastColumn="0" w:lastRowFirstColumn="0" w:lastRowLastColumn="0"/>
             </w:pPr>
-            <w:proofErr w:type="spellStart"/>
-            <w:r>
-              <w:t>LaunchPad</w:t>
-            </w:r>
-            <w:proofErr w:type="spellEnd"/>
-            <w:r>
-              <w:t xml:space="preserve"> J1/J2 Pin</w:t>
+            <w:r>
+              <w:t>LaunchPad J1/J2 Pin</w:t>
             </w:r>
           </w:p>
         </w:tc>
@@ -4393,11 +4430,9 @@
             <w:tcW w:w="1391" w:type="dxa"/>
           </w:tcPr>
           <w:p>
-            <w:proofErr w:type="spellStart"/>
             <w:r>
               <w:t>MX_enable</w:t>
             </w:r>
-            <w:proofErr w:type="spellEnd"/>
           </w:p>
         </w:tc>
         <w:tc>
@@ -4777,10 +4812,31 @@
     </w:p>
     <w:p>
       <w:r>
-        <w:t xml:space="preserve">This is just a brief preview of the layout. CAD files can be found at: </w:t>
-      </w:r>
-      <w:r>
-        <w:t>https://github.com/DuhBrain/ECE-252</w:t>
+        <w:t xml:space="preserve">This is just a brief preview of the layout. </w:t>
+      </w:r>
+      <w:r>
+        <w:t>CAD</w:t>
+      </w:r>
+      <w:r>
+        <w:t xml:space="preserve"> </w:t>
+      </w:r>
+      <w:r>
+        <w:t>files</w:t>
+      </w:r>
+      <w:r>
+        <w:t xml:space="preserve"> can be </w:t>
+      </w:r>
+      <w:r>
+        <w:t>found</w:t>
+      </w:r>
+      <w:r>
+        <w:t xml:space="preserve"> at: </w:t>
+      </w:r>
+      <w:r>
+        <w:t>https://github.com/DuhBrain/ECE-2</w:t>
+      </w:r>
+      <w:r>
+        <w:t>98</w:t>
       </w:r>
     </w:p>
     <w:p>
@@ -4916,21 +4972,11 @@
     <w:r>
       <w:t xml:space="preserve"> of </w:t>
     </w:r>
-    <w:r>
-      <w:fldChar w:fldCharType="begin"/>
-    </w:r>
-    <w:r>
-      <w:instrText xml:space="preserve"> NUMPAGES   \* MERGEFORMAT </w:instrText>
-    </w:r>
-    <w:r>
-      <w:fldChar w:fldCharType="separate"/>
-    </w:r>
-    <w:r>
-      <w:t>3</w:t>
-    </w:r>
-    <w:r>
-      <w:fldChar w:fldCharType="end"/>
-    </w:r>
+    <w:fldSimple w:instr=" NUMPAGES   \* MERGEFORMAT ">
+      <w:r>
+        <w:t>3</w:t>
+      </w:r>
+    </w:fldSimple>
   </w:p>
 </w:ftr>
 </file>
@@ -4962,21 +5008,11 @@
     <w:r>
       <w:t xml:space="preserve"> of </w:t>
     </w:r>
-    <w:r>
-      <w:fldChar w:fldCharType="begin"/>
-    </w:r>
-    <w:r>
-      <w:instrText xml:space="preserve"> NUMPAGES   \* MERGEFORMAT </w:instrText>
-    </w:r>
-    <w:r>
-      <w:fldChar w:fldCharType="separate"/>
-    </w:r>
-    <w:r>
-      <w:t>3</w:t>
-    </w:r>
-    <w:r>
-      <w:fldChar w:fldCharType="end"/>
-    </w:r>
+    <w:fldSimple w:instr=" NUMPAGES   \* MERGEFORMAT ">
+      <w:r>
+        <w:t>3</w:t>
+      </w:r>
+    </w:fldSimple>
   </w:p>
 </w:ftr>
 </file>
@@ -7742,7 +7778,6 @@
   <w:style w:type="character" w:default="1" w:styleId="DefaultParagraphFont">
     <w:name w:val="Default Paragraph Font"/>
     <w:uiPriority w:val="1"/>
-    <w:semiHidden/>
     <w:unhideWhenUsed/>
   </w:style>
   <w:style w:type="table" w:default="1" w:styleId="TableNormal">
@@ -8776,6 +8811,7 @@
     <w:rsid w:val="00774241"/>
     <w:rsid w:val="007A0F37"/>
     <w:rsid w:val="00A7378C"/>
+    <w:rsid w:val="00A96B38"/>
     <w:rsid w:val="00B503C2"/>
     <w:rsid w:val="00B52798"/>
     <w:rsid w:val="00B65EC5"/>
@@ -9576,7 +9612,7 @@
 </file>
 
 <file path=customXml/itemProps1.xml><?xml version="1.0" encoding="utf-8"?>
-<ds:datastoreItem xmlns:ds="http://schemas.openxmlformats.org/officeDocument/2006/customXml" ds:itemID="{C33E9889-C0EF-4594-9100-49879EA3E8E0}">
+<ds:datastoreItem xmlns:ds="http://schemas.openxmlformats.org/officeDocument/2006/customXml" ds:itemID="{E70CDEEC-234B-4E81-B2E9-066D306A04F5}">
   <ds:schemaRefs>
     <ds:schemaRef ds:uri="http://schemas.openxmlformats.org/officeDocument/2006/bibliography"/>
   </ds:schemaRefs>

</xml_diff>